<commit_message>
take communications using word file.
</commit_message>
<xml_diff>
--- a/exchange.docx
+++ b/exchange.docx
@@ -1,6 +1,6 @@
 
 <file path=word/document.xml><?xml version="1.0" encoding="utf-8"?>
-<w:document xmlns:wpc="http://schemas.microsoft.com/office/word/2010/wordprocessingCanvas" xmlns:mc="http://schemas.openxmlformats.org/markup-compatibility/2006" xmlns:o="urn:schemas-microsoft-com:office:office" xmlns:r="http://schemas.openxmlformats.org/officeDocument/2006/relationships" xmlns:m="http://schemas.openxmlformats.org/officeDocument/2006/math" xmlns:v="urn:schemas-microsoft-com:vml" xmlns:wp14="http://schemas.microsoft.com/office/word/2010/wordprocessingDrawing" xmlns:wp="http://schemas.openxmlformats.org/drawingml/2006/wordprocessingDrawing" xmlns:w10="urn:schemas-microsoft-com:office:word" xmlns:w="http://schemas.openxmlformats.org/wordprocessingml/2006/main" xmlns:w14="http://schemas.microsoft.com/office/word/2010/wordml" xmlns:w15="http://schemas.microsoft.com/office/word/2012/wordml" xmlns:wpg="http://schemas.microsoft.com/office/word/2010/wordprocessingGroup" xmlns:wpi="http://schemas.microsoft.com/office/word/2010/wordprocessingInk" xmlns:wne="http://schemas.microsoft.com/office/word/2006/wordml" xmlns:wps="http://schemas.microsoft.com/office/word/2010/wordprocessingShape" mc:Ignorable="w14 w15 wp14">
+<w:document xmlns:wpc="http://schemas.microsoft.com/office/word/2010/wordprocessingCanvas" xmlns:cx="http://schemas.microsoft.com/office/drawing/2014/chartex" xmlns:cx1="http://schemas.microsoft.com/office/drawing/2015/9/8/chartex" xmlns:cx2="http://schemas.microsoft.com/office/drawing/2015/10/21/chartex" xmlns:cx3="http://schemas.microsoft.com/office/drawing/2016/5/9/chartex" xmlns:cx4="http://schemas.microsoft.com/office/drawing/2016/5/10/chartex" xmlns:cx5="http://schemas.microsoft.com/office/drawing/2016/5/11/chartex" xmlns:cx6="http://schemas.microsoft.com/office/drawing/2016/5/12/chartex" xmlns:cx7="http://schemas.microsoft.com/office/drawing/2016/5/13/chartex" xmlns:cx8="http://schemas.microsoft.com/office/drawing/2016/5/14/chartex" xmlns:mc="http://schemas.openxmlformats.org/markup-compatibility/2006" xmlns:aink="http://schemas.microsoft.com/office/drawing/2016/ink" xmlns:am3d="http://schemas.microsoft.com/office/drawing/2017/model3d" xmlns:o="urn:schemas-microsoft-com:office:office" xmlns:r="http://schemas.openxmlformats.org/officeDocument/2006/relationships" xmlns:m="http://schemas.openxmlformats.org/officeDocument/2006/math" xmlns:v="urn:schemas-microsoft-com:vml" xmlns:wp14="http://schemas.microsoft.com/office/word/2010/wordprocessingDrawing" xmlns:wp="http://schemas.openxmlformats.org/drawingml/2006/wordprocessingDrawing" xmlns:w10="urn:schemas-microsoft-com:office:word" xmlns:w="http://schemas.openxmlformats.org/wordprocessingml/2006/main" xmlns:w14="http://schemas.microsoft.com/office/word/2010/wordml" xmlns:w15="http://schemas.microsoft.com/office/word/2012/wordml" xmlns:w16se="http://schemas.microsoft.com/office/word/2015/wordml/symex" xmlns:wpg="http://schemas.microsoft.com/office/word/2010/wordprocessingGroup" xmlns:wpi="http://schemas.microsoft.com/office/word/2010/wordprocessingInk" xmlns:wne="http://schemas.microsoft.com/office/word/2006/wordml" xmlns:wps="http://schemas.microsoft.com/office/word/2010/wordprocessingShape" mc:Ignorable="w14 w15 w16se wp14">
   <w:body>
     <w:p>
       <w:r>
@@ -10,27 +10,404 @@
         <w:t>やり取り</w:t>
       </w:r>
     </w:p>
-    <w:p/>
-    <w:p>
-      <w:r>
-        <w:rPr>
-          <w:rFonts w:hint="eastAsia"/>
-        </w:rPr>
-        <w:t>To tomoya</w:t>
-      </w:r>
-    </w:p>
-    <w:p>
-      <w:r>
-        <w:t>First Contact</w:t>
+    <w:p>
+      <w:r>
+        <w:rPr>
+          <w:rFonts w:hint="eastAsia"/>
+        </w:rPr>
+        <w:t xml:space="preserve">2017/11/13 To </w:t>
+      </w:r>
+      <w:r>
+        <w:t>SHINE</w:t>
+      </w:r>
+    </w:p>
+    <w:p>
+      <w:r>
+        <w:rPr>
+          <w:rFonts w:hint="eastAsia"/>
+        </w:rPr>
+        <w:t>ここに本文を書いて送ってね</w:t>
       </w:r>
     </w:p>
     <w:p>
       <w:pPr>
-        <w:wordWrap w:val="0"/>
         <w:jc w:val="right"/>
       </w:pPr>
       <w:r>
-        <w:t>From tomoya</w:t>
+        <w:t xml:space="preserve">From </w:t>
+      </w:r>
+      <w:r>
+        <w:rPr>
+          <w:rFonts w:hint="eastAsia"/>
+        </w:rPr>
+        <w:t>Your</w:t>
+      </w:r>
+      <w:r>
+        <w:t xml:space="preserve"> </w:t>
+      </w:r>
+      <w:r>
+        <w:rPr>
+          <w:rFonts w:hint="eastAsia"/>
+        </w:rPr>
+        <w:t>name</w:t>
+      </w:r>
+    </w:p>
+    <w:p/>
+    <w:p>
+      <w:r>
+        <w:t>2017/11/13</w:t>
+      </w:r>
+      <w:r>
+        <w:rPr>
+          <w:rFonts w:hint="eastAsia"/>
+        </w:rPr>
+        <w:t xml:space="preserve"> To tomoya</w:t>
+      </w:r>
+    </w:p>
+    <w:p>
+      <w:r>
+        <w:t>tomoya</w:t>
+      </w:r>
+      <w:r>
+        <w:rPr>
+          <w:rFonts w:hint="eastAsia"/>
+        </w:rPr>
+        <w:t>さん</w:t>
+      </w:r>
+    </w:p>
+    <w:p>
+      <w:r>
+        <w:rPr>
+          <w:rFonts w:hint="eastAsia"/>
+        </w:rPr>
+        <w:t>お疲れ様です。SHINEです。</w:t>
+      </w:r>
+    </w:p>
+    <w:p/>
+    <w:p>
+      <w:r>
+        <w:rPr>
+          <w:rFonts w:hint="eastAsia"/>
+        </w:rPr>
+        <w:t>ようやくgitの環境が整ったようですのでこちらで</w:t>
+      </w:r>
+    </w:p>
+    <w:p>
+      <w:r>
+        <w:rPr>
+          <w:rFonts w:hint="eastAsia"/>
+        </w:rPr>
+        <w:t>上にどんどん付け足す感じでやり取りしていこうかなと</w:t>
+      </w:r>
+    </w:p>
+    <w:p>
+      <w:r>
+        <w:rPr>
+          <w:rFonts w:hint="eastAsia"/>
+        </w:rPr>
+        <w:t>書き方のテンプレは下記のような感じで考えています</w:t>
+      </w:r>
+    </w:p>
+    <w:p>
+      <w:r>
+        <w:rPr>
+          <w:rFonts w:hint="eastAsia"/>
+          <w:noProof/>
+        </w:rPr>
+        <mc:AlternateContent>
+          <mc:Choice Requires="wps">
+            <w:drawing>
+              <wp:inline distT="0" distB="0" distL="0" distR="0" wp14:anchorId="62C2259D" wp14:editId="4D29F3F7">
+                <wp:extent cx="5372100" cy="819150"/>
+                <wp:effectExtent l="0" t="0" r="19050" b="19050"/>
+                <wp:docPr id="1" name="テキスト ボックス 1"/>
+                <wp:cNvGraphicFramePr/>
+                <a:graphic xmlns:a="http://schemas.openxmlformats.org/drawingml/2006/main">
+                  <a:graphicData uri="http://schemas.microsoft.com/office/word/2010/wordprocessingShape">
+                    <wps:wsp>
+                      <wps:cNvSpPr txBox="1"/>
+                      <wps:spPr>
+                        <a:xfrm>
+                          <a:off x="0" y="0"/>
+                          <a:ext cx="5372100" cy="819150"/>
+                        </a:xfrm>
+                        <a:prstGeom prst="rect">
+                          <a:avLst/>
+                        </a:prstGeom>
+                        <a:solidFill>
+                          <a:schemeClr val="bg1">
+                            <a:lumMod val="85000"/>
+                          </a:schemeClr>
+                        </a:solidFill>
+                        <a:ln w="6350">
+                          <a:solidFill>
+                            <a:prstClr val="black"/>
+                          </a:solidFill>
+                        </a:ln>
+                      </wps:spPr>
+                      <wps:txbx>
+                        <w:txbxContent>
+                          <w:p>
+                            <w:r>
+                              <w:rPr>
+                                <w:rFonts w:hint="eastAsia"/>
+                              </w:rPr>
+                              <w:t>日付(yyyy/mm/dd</w:t>
+                            </w:r>
+                            <w:r>
+                              <w:t xml:space="preserve">) To </w:t>
+                            </w:r>
+                            <w:r>
+                              <w:rPr>
+                                <w:rFonts w:hint="eastAsia"/>
+                              </w:rPr>
+                              <w:t>宛名</w:t>
+                            </w:r>
+                          </w:p>
+                          <w:p>
+                            <w:r>
+                              <w:rPr>
+                                <w:rFonts w:hint="eastAsia"/>
+                              </w:rPr>
+                              <w:t>本文</w:t>
+                            </w:r>
+                          </w:p>
+                          <w:p>
+                            <w:pPr>
+                              <w:jc w:val="right"/>
+                            </w:pPr>
+                            <w:r>
+                              <w:rPr>
+                                <w:rFonts w:hint="eastAsia"/>
+                              </w:rPr>
+                              <w:t>From 送り名</w:t>
+                            </w:r>
+                          </w:p>
+                        </w:txbxContent>
+                      </wps:txbx>
+                      <wps:bodyPr rot="0" spcFirstLastPara="0" vertOverflow="overflow" horzOverflow="overflow" vert="horz" wrap="square" lIns="91440" tIns="45720" rIns="91440" bIns="45720" numCol="1" spcCol="0" rtlCol="0" fromWordArt="0" anchor="t" anchorCtr="0" forceAA="0" compatLnSpc="1">
+                        <a:prstTxWarp prst="textNoShape">
+                          <a:avLst/>
+                        </a:prstTxWarp>
+                        <a:noAutofit/>
+                      </wps:bodyPr>
+                    </wps:wsp>
+                  </a:graphicData>
+                </a:graphic>
+              </wp:inline>
+            </w:drawing>
+          </mc:Choice>
+          <mc:Fallback>
+            <w:pict>
+              <v:shapetype w14:anchorId="62C2259D" id="_x0000_t202" coordsize="21600,21600" o:spt="202" path="m,l,21600r21600,l21600,xe">
+                <v:stroke joinstyle="miter"/>
+                <v:path gradientshapeok="t" o:connecttype="rect"/>
+              </v:shapetype>
+              <v:shape id="テキスト ボックス 1" o:spid="_x0000_s1026" type="#_x0000_t202" style="width:423pt;height:64.5pt;visibility:visible;mso-wrap-style:square;mso-left-percent:-10001;mso-top-percent:-10001;mso-position-horizontal:absolute;mso-position-horizontal-relative:char;mso-position-vertical:absolute;mso-position-vertical-relative:line;mso-left-percent:-10001;mso-top-percent:-10001;v-text-anchor:top" o:gfxdata="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" fillcolor="#d8d8d8 [2732]" strokeweight=".5pt">
+                <v:textbox>
+                  <w:txbxContent>
+                    <w:p>
+                      <w:r>
+                        <w:rPr>
+                          <w:rFonts w:hint="eastAsia"/>
+                        </w:rPr>
+                        <w:t>日付(yyyy/mm/dd</w:t>
+                      </w:r>
+                      <w:r>
+                        <w:t xml:space="preserve">) To </w:t>
+                      </w:r>
+                      <w:r>
+                        <w:rPr>
+                          <w:rFonts w:hint="eastAsia"/>
+                        </w:rPr>
+                        <w:t>宛名</w:t>
+                      </w:r>
+                    </w:p>
+                    <w:p>
+                      <w:r>
+                        <w:rPr>
+                          <w:rFonts w:hint="eastAsia"/>
+                        </w:rPr>
+                        <w:t>本文</w:t>
+                      </w:r>
+                    </w:p>
+                    <w:p>
+                      <w:pPr>
+                        <w:jc w:val="right"/>
+                        <w:rPr>
+                          <w:rFonts w:hint="eastAsia"/>
+                        </w:rPr>
+                      </w:pPr>
+                      <w:r>
+                        <w:rPr>
+                          <w:rFonts w:hint="eastAsia"/>
+                        </w:rPr>
+                        <w:t>From 送り名</w:t>
+                      </w:r>
+                    </w:p>
+                  </w:txbxContent>
+                </v:textbox>
+                <w10:anchorlock/>
+              </v:shape>
+            </w:pict>
+          </mc:Fallback>
+        </mc:AlternateContent>
+      </w:r>
+    </w:p>
+    <w:p>
+      <w:r>
+        <w:rPr>
+          <w:rFonts w:hint="eastAsia"/>
+        </w:rPr>
+        <w:t>テストも含めて試しに上の「ここに本文を書いて送ってね」という部分になんか書いて送ってみてください</w:t>
+      </w:r>
+    </w:p>
+    <w:p/>
+    <w:p>
+      <w:r>
+        <w:rPr>
+          <w:rFonts w:hint="eastAsia"/>
+        </w:rPr>
+        <w:t>ちなみにですが、eclipse内のエディターで編集しても保存できないので注意</w:t>
+      </w:r>
+    </w:p>
+    <w:p>
+      <w:pPr>
+        <w:rPr>
+          <w:rFonts w:hint="eastAsia"/>
+        </w:rPr>
+      </w:pPr>
+      <w:r>
+        <w:rPr>
+          <w:rFonts w:hint="eastAsia"/>
+        </w:rPr>
+        <w:t>eclipseで見ているリポジトリーが保存されたところを開いてWordを使って編集してください</w:t>
+      </w:r>
+    </w:p>
+    <w:p>
+      <w:pPr>
+        <w:rPr>
+          <w:rFonts w:hint="eastAsia"/>
+        </w:rPr>
+      </w:pPr>
+      <w:r>
+        <w:rPr>
+          <w:rFonts w:hint="eastAsia"/>
+          <w:noProof/>
+        </w:rPr>
+        <w:drawing>
+          <wp:inline distT="0" distB="0" distL="0" distR="0">
+            <wp:extent cx="5067300" cy="2428875"/>
+            <wp:effectExtent l="0" t="0" r="0" b="9525"/>
+            <wp:docPr id="2" name="図 2" descr="C:\Users\masaya.koyama.DIGITALHEARTS\AppData\Local\Microsoft\Windows\INetCache\Content.Word\path.png"/>
+            <wp:cNvGraphicFramePr>
+              <a:graphicFrameLocks xmlns:a="http://schemas.openxmlformats.org/drawingml/2006/main" noChangeAspect="1"/>
+            </wp:cNvGraphicFramePr>
+            <a:graphic xmlns:a="http://schemas.openxmlformats.org/drawingml/2006/main">
+              <a:graphicData uri="http://schemas.openxmlformats.org/drawingml/2006/picture">
+                <pic:pic xmlns:pic="http://schemas.openxmlformats.org/drawingml/2006/picture">
+                  <pic:nvPicPr>
+                    <pic:cNvPr id="0" name="Picture 1" descr="C:\Users\masaya.koyama.DIGITALHEARTS\AppData\Local\Microsoft\Windows\INetCache\Content.Word\path.png"/>
+                    <pic:cNvPicPr>
+                      <a:picLocks noChangeAspect="1" noChangeArrowheads="1"/>
+                    </pic:cNvPicPr>
+                  </pic:nvPicPr>
+                  <pic:blipFill>
+                    <a:blip r:embed="rId6">
+                      <a:extLst>
+                        <a:ext uri="{28A0092B-C50C-407E-A947-70E740481C1C}">
+                          <a14:useLocalDpi xmlns:a14="http://schemas.microsoft.com/office/drawing/2010/main" val="0"/>
+                        </a:ext>
+                      </a:extLst>
+                    </a:blip>
+                    <a:srcRect/>
+                    <a:stretch>
+                      <a:fillRect/>
+                    </a:stretch>
+                  </pic:blipFill>
+                  <pic:spPr bwMode="auto">
+                    <a:xfrm>
+                      <a:off x="0" y="0"/>
+                      <a:ext cx="5067300" cy="2428875"/>
+                    </a:xfrm>
+                    <a:prstGeom prst="rect">
+                      <a:avLst/>
+                    </a:prstGeom>
+                    <a:noFill/>
+                    <a:ln>
+                      <a:noFill/>
+                    </a:ln>
+                  </pic:spPr>
+                </pic:pic>
+              </a:graphicData>
+            </a:graphic>
+          </wp:inline>
+        </w:drawing>
+      </w:r>
+    </w:p>
+    <w:p>
+      <w:r>
+        <w:rPr>
+          <w:rFonts w:hint="eastAsia"/>
+        </w:rPr>
+        <w:t>こんな感じに書いていたら</w:t>
+      </w:r>
+    </w:p>
+    <w:p>
+      <w:r>
+        <w:rPr>
+          <w:rFonts w:hint="eastAsia"/>
+        </w:rPr>
+        <w:t>C:\Users\</w:t>
+      </w:r>
+      <w:r>
+        <w:rPr>
+          <w:rFonts w:hint="eastAsia"/>
+          <w:color w:val="FFFFFF" w:themeColor="background1"/>
+          <w:highlight w:val="blue"/>
+        </w:rPr>
+        <w:t>ユーザー名</w:t>
+      </w:r>
+      <w:r>
+        <w:rPr>
+          <w:rFonts w:hint="eastAsia"/>
+        </w:rPr>
+        <w:t>\git</w:t>
+      </w:r>
+      <w:r>
+        <w:t>\reverse-game\exchange.docx</w:t>
+      </w:r>
+    </w:p>
+    <w:p>
+      <w:pPr>
+        <w:rPr>
+          <w:rFonts w:hint="eastAsia"/>
+        </w:rPr>
+      </w:pPr>
+      <w:r>
+        <w:rPr>
+          <w:rFonts w:hint="eastAsia"/>
+        </w:rPr>
+        <w:t>をWordで開いて編集してください</w:t>
+      </w:r>
+      <w:bookmarkStart w:id="0" w:name="_GoBack"/>
+      <w:bookmarkEnd w:id="0"/>
+    </w:p>
+    <w:p>
+      <w:r>
+        <w:rPr>
+          <w:rFonts w:hint="eastAsia"/>
+        </w:rPr>
+        <w:lastRenderedPageBreak/>
+        <w:t>regards</w:t>
+      </w:r>
+    </w:p>
+    <w:p>
+      <w:pPr>
+        <w:jc w:val="right"/>
+      </w:pPr>
+      <w:r>
+        <w:t>From SHINE</w:t>
       </w:r>
     </w:p>
     <w:sectPr>
@@ -44,7 +421,7 @@
 </file>
 
 <file path=word/endnotes.xml><?xml version="1.0" encoding="utf-8"?>
-<w:endnotes xmlns:wpc="http://schemas.microsoft.com/office/word/2010/wordprocessingCanvas" xmlns:mc="http://schemas.openxmlformats.org/markup-compatibility/2006" xmlns:o="urn:schemas-microsoft-com:office:office" xmlns:r="http://schemas.openxmlformats.org/officeDocument/2006/relationships" xmlns:m="http://schemas.openxmlformats.org/officeDocument/2006/math" xmlns:v="urn:schemas-microsoft-com:vml" xmlns:wp14="http://schemas.microsoft.com/office/word/2010/wordprocessingDrawing" xmlns:wp="http://schemas.openxmlformats.org/drawingml/2006/wordprocessingDrawing" xmlns:w10="urn:schemas-microsoft-com:office:word" xmlns:w="http://schemas.openxmlformats.org/wordprocessingml/2006/main" xmlns:w14="http://schemas.microsoft.com/office/word/2010/wordml" xmlns:w15="http://schemas.microsoft.com/office/word/2012/wordml" xmlns:wpg="http://schemas.microsoft.com/office/word/2010/wordprocessingGroup" xmlns:wpi="http://schemas.microsoft.com/office/word/2010/wordprocessingInk" xmlns:wne="http://schemas.microsoft.com/office/word/2006/wordml" xmlns:wps="http://schemas.microsoft.com/office/word/2010/wordprocessingShape" mc:Ignorable="w14 w15 wp14">
+<w:endnotes xmlns:wpc="http://schemas.microsoft.com/office/word/2010/wordprocessingCanvas" xmlns:cx="http://schemas.microsoft.com/office/drawing/2014/chartex" xmlns:cx1="http://schemas.microsoft.com/office/drawing/2015/9/8/chartex" xmlns:cx2="http://schemas.microsoft.com/office/drawing/2015/10/21/chartex" xmlns:cx3="http://schemas.microsoft.com/office/drawing/2016/5/9/chartex" xmlns:cx4="http://schemas.microsoft.com/office/drawing/2016/5/10/chartex" xmlns:cx5="http://schemas.microsoft.com/office/drawing/2016/5/11/chartex" xmlns:cx6="http://schemas.microsoft.com/office/drawing/2016/5/12/chartex" xmlns:cx7="http://schemas.microsoft.com/office/drawing/2016/5/13/chartex" xmlns:cx8="http://schemas.microsoft.com/office/drawing/2016/5/14/chartex" xmlns:mc="http://schemas.openxmlformats.org/markup-compatibility/2006" xmlns:aink="http://schemas.microsoft.com/office/drawing/2016/ink" xmlns:am3d="http://schemas.microsoft.com/office/drawing/2017/model3d" xmlns:o="urn:schemas-microsoft-com:office:office" xmlns:r="http://schemas.openxmlformats.org/officeDocument/2006/relationships" xmlns:m="http://schemas.openxmlformats.org/officeDocument/2006/math" xmlns:v="urn:schemas-microsoft-com:vml" xmlns:wp14="http://schemas.microsoft.com/office/word/2010/wordprocessingDrawing" xmlns:wp="http://schemas.openxmlformats.org/drawingml/2006/wordprocessingDrawing" xmlns:w10="urn:schemas-microsoft-com:office:word" xmlns:w="http://schemas.openxmlformats.org/wordprocessingml/2006/main" xmlns:w14="http://schemas.microsoft.com/office/word/2010/wordml" xmlns:w15="http://schemas.microsoft.com/office/word/2012/wordml" xmlns:w16se="http://schemas.microsoft.com/office/word/2015/wordml/symex" xmlns:wpg="http://schemas.microsoft.com/office/word/2010/wordprocessingGroup" xmlns:wpi="http://schemas.microsoft.com/office/word/2010/wordprocessingInk" xmlns:wne="http://schemas.microsoft.com/office/word/2006/wordml" xmlns:wps="http://schemas.microsoft.com/office/word/2010/wordprocessingShape" mc:Ignorable="w14 w15 w16se wp14">
   <w:endnote w:type="separator" w:id="-1">
     <w:p>
       <w:r>
@@ -63,7 +440,7 @@
 </file>
 
 <file path=word/footnotes.xml><?xml version="1.0" encoding="utf-8"?>
-<w:footnotes xmlns:wpc="http://schemas.microsoft.com/office/word/2010/wordprocessingCanvas" xmlns:mc="http://schemas.openxmlformats.org/markup-compatibility/2006" xmlns:o="urn:schemas-microsoft-com:office:office" xmlns:r="http://schemas.openxmlformats.org/officeDocument/2006/relationships" xmlns:m="http://schemas.openxmlformats.org/officeDocument/2006/math" xmlns:v="urn:schemas-microsoft-com:vml" xmlns:wp14="http://schemas.microsoft.com/office/word/2010/wordprocessingDrawing" xmlns:wp="http://schemas.openxmlformats.org/drawingml/2006/wordprocessingDrawing" xmlns:w10="urn:schemas-microsoft-com:office:word" xmlns:w="http://schemas.openxmlformats.org/wordprocessingml/2006/main" xmlns:w14="http://schemas.microsoft.com/office/word/2010/wordml" xmlns:w15="http://schemas.microsoft.com/office/word/2012/wordml" xmlns:wpg="http://schemas.microsoft.com/office/word/2010/wordprocessingGroup" xmlns:wpi="http://schemas.microsoft.com/office/word/2010/wordprocessingInk" xmlns:wne="http://schemas.microsoft.com/office/word/2006/wordml" xmlns:wps="http://schemas.microsoft.com/office/word/2010/wordprocessingShape" mc:Ignorable="w14 w15 wp14">
+<w:footnotes xmlns:wpc="http://schemas.microsoft.com/office/word/2010/wordprocessingCanvas" xmlns:cx="http://schemas.microsoft.com/office/drawing/2014/chartex" xmlns:cx1="http://schemas.microsoft.com/office/drawing/2015/9/8/chartex" xmlns:cx2="http://schemas.microsoft.com/office/drawing/2015/10/21/chartex" xmlns:cx3="http://schemas.microsoft.com/office/drawing/2016/5/9/chartex" xmlns:cx4="http://schemas.microsoft.com/office/drawing/2016/5/10/chartex" xmlns:cx5="http://schemas.microsoft.com/office/drawing/2016/5/11/chartex" xmlns:cx6="http://schemas.microsoft.com/office/drawing/2016/5/12/chartex" xmlns:cx7="http://schemas.microsoft.com/office/drawing/2016/5/13/chartex" xmlns:cx8="http://schemas.microsoft.com/office/drawing/2016/5/14/chartex" xmlns:mc="http://schemas.openxmlformats.org/markup-compatibility/2006" xmlns:aink="http://schemas.microsoft.com/office/drawing/2016/ink" xmlns:am3d="http://schemas.microsoft.com/office/drawing/2017/model3d" xmlns:o="urn:schemas-microsoft-com:office:office" xmlns:r="http://schemas.openxmlformats.org/officeDocument/2006/relationships" xmlns:m="http://schemas.openxmlformats.org/officeDocument/2006/math" xmlns:v="urn:schemas-microsoft-com:vml" xmlns:wp14="http://schemas.microsoft.com/office/word/2010/wordprocessingDrawing" xmlns:wp="http://schemas.openxmlformats.org/drawingml/2006/wordprocessingDrawing" xmlns:w10="urn:schemas-microsoft-com:office:word" xmlns:w="http://schemas.openxmlformats.org/wordprocessingml/2006/main" xmlns:w14="http://schemas.microsoft.com/office/word/2010/wordml" xmlns:w15="http://schemas.microsoft.com/office/word/2012/wordml" xmlns:w16se="http://schemas.microsoft.com/office/word/2015/wordml/symex" xmlns:wpg="http://schemas.microsoft.com/office/word/2010/wordprocessingGroup" xmlns:wpi="http://schemas.microsoft.com/office/word/2010/wordprocessingInk" xmlns:wne="http://schemas.microsoft.com/office/word/2006/wordml" xmlns:wps="http://schemas.microsoft.com/office/word/2010/wordprocessingShape" mc:Ignorable="w14 w15 w16se wp14">
   <w:footnote w:type="separator" w:id="-1">
     <w:p>
       <w:r>
@@ -82,7 +459,7 @@
 </file>
 
 <file path=word/styles.xml><?xml version="1.0" encoding="utf-8"?>
-<w:styles xmlns:mc="http://schemas.openxmlformats.org/markup-compatibility/2006" xmlns:r="http://schemas.openxmlformats.org/officeDocument/2006/relationships" xmlns:w="http://schemas.openxmlformats.org/wordprocessingml/2006/main" xmlns:w14="http://schemas.microsoft.com/office/word/2010/wordml" xmlns:w15="http://schemas.microsoft.com/office/word/2012/wordml" mc:Ignorable="w14 w15">
+<w:styles xmlns:mc="http://schemas.openxmlformats.org/markup-compatibility/2006" xmlns:r="http://schemas.openxmlformats.org/officeDocument/2006/relationships" xmlns:w="http://schemas.openxmlformats.org/wordprocessingml/2006/main" xmlns:w14="http://schemas.microsoft.com/office/word/2010/wordml" xmlns:w15="http://schemas.microsoft.com/office/word/2012/wordml" xmlns:w16se="http://schemas.microsoft.com/office/word/2015/wordml/symex" mc:Ignorable="w14 w15 w16se">
   <w:docDefaults>
     <w:rPrDefault>
       <w:rPr>
@@ -95,7 +472,7 @@
     </w:rPrDefault>
     <w:pPrDefault/>
   </w:docDefaults>
-  <w:latentStyles w:defLockedState="0" w:defUIPriority="99" w:defSemiHidden="0" w:defUnhideWhenUsed="0" w:defQFormat="0" w:count="371">
+  <w:latentStyles w:defLockedState="0" w:defUIPriority="99" w:defSemiHidden="0" w:defUnhideWhenUsed="0" w:defQFormat="0" w:count="375">
     <w:lsdException w:name="Normal" w:uiPriority="0" w:qFormat="1"/>
     <w:lsdException w:name="heading 1" w:uiPriority="9" w:qFormat="1"/>
     <w:lsdException w:name="heading 2" w:semiHidden="1" w:uiPriority="9" w:unhideWhenUsed="1" w:qFormat="1"/>
@@ -467,6 +844,10 @@
     <w:lsdException w:name="List Table 5 Dark Accent 6" w:uiPriority="50"/>
     <w:lsdException w:name="List Table 6 Colorful Accent 6" w:uiPriority="51"/>
     <w:lsdException w:name="List Table 7 Colorful Accent 6" w:uiPriority="52"/>
+    <w:lsdException w:name="Mention" w:semiHidden="1" w:unhideWhenUsed="1"/>
+    <w:lsdException w:name="Smart Hyperlink" w:semiHidden="1" w:unhideWhenUsed="1"/>
+    <w:lsdException w:name="Hashtag" w:semiHidden="1" w:unhideWhenUsed="1"/>
+    <w:lsdException w:name="Unresolved Mention" w:semiHidden="1" w:unhideWhenUsed="1"/>
   </w:latentStyles>
   <w:style w:type="paragraph" w:default="1" w:styleId="a">
     <w:name w:val="Normal"/>
@@ -546,6 +927,24 @@
     <w:link w:val="a5"/>
     <w:uiPriority w:val="99"/>
     <w:rsid w:val="00933C1B"/>
+  </w:style>
+  <w:style w:type="paragraph" w:styleId="a7">
+    <w:name w:val="Date"/>
+    <w:basedOn w:val="a"/>
+    <w:next w:val="a"/>
+    <w:link w:val="a8"/>
+    <w:uiPriority w:val="99"/>
+    <w:semiHidden/>
+    <w:unhideWhenUsed/>
+    <w:rsid w:val="00BA20BF"/>
+  </w:style>
+  <w:style w:type="character" w:customStyle="1" w:styleId="a8">
+    <w:name w:val="日付 (文字)"/>
+    <w:basedOn w:val="a0"/>
+    <w:link w:val="a7"/>
+    <w:uiPriority w:val="99"/>
+    <w:semiHidden/>
+    <w:rsid w:val="00BA20BF"/>
   </w:style>
 </w:styles>
 </file>

</xml_diff>

<commit_message>
response about git notificate from SHINE
</commit_message>
<xml_diff>
--- a/exchange.docx
+++ b/exchange.docx
@@ -1,49 +1,145 @@
 
 <file path=word/document.xml><?xml version="1.0" encoding="utf-8"?>
-<w:document xmlns:wpc="http://schemas.microsoft.com/office/word/2010/wordprocessingCanvas" xmlns:mc="http://schemas.openxmlformats.org/markup-compatibility/2006" xmlns:o="urn:schemas-microsoft-com:office:office" xmlns:r="http://schemas.openxmlformats.org/officeDocument/2006/relationships" xmlns:m="http://schemas.openxmlformats.org/officeDocument/2006/math" xmlns:v="urn:schemas-microsoft-com:vml" xmlns:wp14="http://schemas.microsoft.com/office/word/2010/wordprocessingDrawing" xmlns:wp="http://schemas.openxmlformats.org/drawingml/2006/wordprocessingDrawing" xmlns:w10="urn:schemas-microsoft-com:office:word" xmlns:w="http://schemas.openxmlformats.org/wordprocessingml/2006/main" xmlns:w14="http://schemas.microsoft.com/office/word/2010/wordml" xmlns:w15="http://schemas.microsoft.com/office/word/2012/wordml" xmlns:wpg="http://schemas.microsoft.com/office/word/2010/wordprocessingGroup" xmlns:wpi="http://schemas.microsoft.com/office/word/2010/wordprocessingInk" xmlns:wne="http://schemas.microsoft.com/office/word/2006/wordml" xmlns:wps="http://schemas.microsoft.com/office/word/2010/wordprocessingShape" mc:Ignorable="w14 w15 wp14">
+<w:document xmlns:wpc="http://schemas.microsoft.com/office/word/2010/wordprocessingCanvas" xmlns:cx="http://schemas.microsoft.com/office/drawing/2014/chartex" xmlns:cx1="http://schemas.microsoft.com/office/drawing/2015/9/8/chartex" xmlns:cx2="http://schemas.microsoft.com/office/drawing/2015/10/21/chartex" xmlns:cx3="http://schemas.microsoft.com/office/drawing/2016/5/9/chartex" xmlns:cx4="http://schemas.microsoft.com/office/drawing/2016/5/10/chartex" xmlns:cx5="http://schemas.microsoft.com/office/drawing/2016/5/11/chartex" xmlns:cx6="http://schemas.microsoft.com/office/drawing/2016/5/12/chartex" xmlns:cx7="http://schemas.microsoft.com/office/drawing/2016/5/13/chartex" xmlns:cx8="http://schemas.microsoft.com/office/drawing/2016/5/14/chartex" xmlns:mc="http://schemas.openxmlformats.org/markup-compatibility/2006" xmlns:aink="http://schemas.microsoft.com/office/drawing/2016/ink" xmlns:am3d="http://schemas.microsoft.com/office/drawing/2017/model3d" xmlns:o="urn:schemas-microsoft-com:office:office" xmlns:r="http://schemas.openxmlformats.org/officeDocument/2006/relationships" xmlns:m="http://schemas.openxmlformats.org/officeDocument/2006/math" xmlns:v="urn:schemas-microsoft-com:vml" xmlns:wp14="http://schemas.microsoft.com/office/word/2010/wordprocessingDrawing" xmlns:wp="http://schemas.openxmlformats.org/drawingml/2006/wordprocessingDrawing" xmlns:w10="urn:schemas-microsoft-com:office:word" xmlns:w="http://schemas.openxmlformats.org/wordprocessingml/2006/main" xmlns:w14="http://schemas.microsoft.com/office/word/2010/wordml" xmlns:w15="http://schemas.microsoft.com/office/word/2012/wordml" xmlns:w16se="http://schemas.microsoft.com/office/word/2015/wordml/symex" xmlns:wpg="http://schemas.microsoft.com/office/word/2010/wordprocessingGroup" xmlns:wpi="http://schemas.microsoft.com/office/word/2010/wordprocessingInk" xmlns:wne="http://schemas.microsoft.com/office/word/2006/wordml" xmlns:wps="http://schemas.microsoft.com/office/word/2010/wordprocessingShape" mc:Ignorable="w14 w15 w16se wp14">
   <w:body>
     <w:p>
       <w:r>
         <w:rPr>
           <w:rFonts w:hint="eastAsia"/>
         </w:rPr>
-        <w:t>やり取り</w:t>
-      </w:r>
-    </w:p>
-    <w:p>
-      <w:r>
-        <w:rPr>
-          <w:rFonts w:hint="eastAsia"/>
-        </w:rPr>
         <w:t xml:space="preserve">2017/11/13 To </w:t>
       </w:r>
-      <w:r>
-        <w:t>SHINE</w:t>
-      </w:r>
-    </w:p>
-    <w:p>
-      <w:r>
-        <w:rPr>
-          <w:rFonts w:hint="eastAsia"/>
-        </w:rPr>
-        <w:t>gitの更新を通知する機能ってありますか</w:t>
-      </w:r>
+      <w:proofErr w:type="spellStart"/>
+      <w:r>
+        <w:rPr>
+          <w:rFonts w:hint="eastAsia"/>
+        </w:rPr>
+        <w:t>tomoya</w:t>
+      </w:r>
+      <w:proofErr w:type="spellEnd"/>
+    </w:p>
+    <w:p>
+      <w:r>
+        <w:rPr>
+          <w:rFonts w:hint="eastAsia"/>
+        </w:rPr>
+        <w:t>返信確認しました。</w:t>
+      </w:r>
+    </w:p>
+    <w:p>
+      <w:r>
+        <w:rPr>
+          <w:rFonts w:hint="eastAsia"/>
+        </w:rPr>
+        <w:t>そうですねぇ</w:t>
+      </w:r>
+      <w:r>
+        <w:t>…</w:t>
+      </w:r>
+    </w:p>
+    <w:p>
+      <w:r>
+        <w:rPr>
+          <w:rFonts w:hint="eastAsia"/>
+        </w:rPr>
+        <w:t>基本的にはslackとかskypeを使ってやり取りするんですよね</w:t>
+      </w:r>
+    </w:p>
+    <w:p>
+      <w:r>
+        <w:t>slack</w:t>
+      </w:r>
+      <w:r>
+        <w:rPr>
+          <w:rFonts w:hint="eastAsia"/>
+        </w:rPr>
+        <w:t>を使えば連携できるし</w:t>
+      </w:r>
+    </w:p>
+    <w:p/>
+    <w:p>
+      <w:r>
+        <w:rPr>
+          <w:rFonts w:hint="eastAsia"/>
+        </w:rPr>
+        <w:t>今回</w:t>
+      </w:r>
+      <w:proofErr w:type="spellStart"/>
+      <w:r>
+        <w:rPr>
+          <w:rFonts w:hint="eastAsia"/>
+        </w:rPr>
+        <w:t>Word</w:t>
+      </w:r>
+      <w:r>
+        <w:t>File</w:t>
+      </w:r>
+      <w:proofErr w:type="spellEnd"/>
+      <w:r>
+        <w:rPr>
+          <w:rFonts w:hint="eastAsia"/>
+        </w:rPr>
+        <w:t>を使ってやり取りしているのはgitの環境構築が出来ているかどうか確認したかっただけですし</w:t>
+      </w:r>
+    </w:p>
+    <w:p>
+      <w:pPr>
+        <w:rPr>
+          <w:rFonts w:hint="eastAsia"/>
+        </w:rPr>
+      </w:pPr>
+      <w:r>
+        <w:rPr>
+          <w:rFonts w:hint="eastAsia"/>
+        </w:rPr>
+        <w:t>新規登録が面倒ですがslackでやりますか？</w:t>
+      </w:r>
+      <w:bookmarkStart w:id="0" w:name="_GoBack"/>
+      <w:bookmarkEnd w:id="0"/>
     </w:p>
     <w:p>
       <w:pPr>
         <w:jc w:val="right"/>
       </w:pPr>
       <w:r>
+        <w:t>From SHINE</w:t>
+      </w:r>
+    </w:p>
+    <w:p/>
+    <w:p>
+      <w:r>
+        <w:rPr>
+          <w:rFonts w:hint="eastAsia"/>
+        </w:rPr>
+        <w:t xml:space="preserve">2017/11/13 To </w:t>
+      </w:r>
+      <w:r>
+        <w:t>SHINE</w:t>
+      </w:r>
+    </w:p>
+    <w:p>
+      <w:r>
+        <w:rPr>
+          <w:rFonts w:hint="eastAsia"/>
+        </w:rPr>
+        <w:t>gitの更新を通知する機能ってありますか</w:t>
+      </w:r>
+    </w:p>
+    <w:p>
+      <w:pPr>
+        <w:jc w:val="right"/>
+      </w:pPr>
+      <w:r>
         <w:t xml:space="preserve">From </w:t>
       </w:r>
+      <w:proofErr w:type="spellStart"/>
       <w:r>
         <w:rPr>
           <w:rFonts w:hint="eastAsia"/>
         </w:rPr>
         <w:t>tomoya</w:t>
       </w:r>
-      <w:bookmarkStart w:id="0" w:name="_GoBack"/>
-      <w:bookmarkEnd w:id="0"/>
+      <w:proofErr w:type="spellEnd"/>
     </w:p>
     <w:p/>
     <w:p>
@@ -54,13 +150,23 @@
         <w:rPr>
           <w:rFonts w:hint="eastAsia"/>
         </w:rPr>
-        <w:t xml:space="preserve"> To tomoya</w:t>
-      </w:r>
-    </w:p>
-    <w:p>
-      <w:r>
+        <w:t xml:space="preserve"> To </w:t>
+      </w:r>
+      <w:proofErr w:type="spellStart"/>
+      <w:r>
+        <w:rPr>
+          <w:rFonts w:hint="eastAsia"/>
+        </w:rPr>
         <w:t>tomoya</w:t>
       </w:r>
+      <w:proofErr w:type="spellEnd"/>
+    </w:p>
+    <w:p>
+      <w:proofErr w:type="spellStart"/>
+      <w:r>
+        <w:t>tomoya</w:t>
+      </w:r>
+      <w:proofErr w:type="spellEnd"/>
       <w:r>
         <w:rPr>
           <w:rFonts w:hint="eastAsia"/>
@@ -145,8 +251,30 @@
                               <w:rPr>
                                 <w:rFonts w:hint="eastAsia"/>
                               </w:rPr>
-                              <w:t>日付(yyyy/mm/dd</w:t>
+                              <w:t>日付(</w:t>
                             </w:r>
+                            <w:proofErr w:type="spellStart"/>
+                            <w:r>
+                              <w:rPr>
+                                <w:rFonts w:hint="eastAsia"/>
+                              </w:rPr>
+                              <w:t>yyyy</w:t>
+                            </w:r>
+                            <w:proofErr w:type="spellEnd"/>
+                            <w:r>
+                              <w:rPr>
+                                <w:rFonts w:hint="eastAsia"/>
+                              </w:rPr>
+                              <w:t>/mm/</w:t>
+                            </w:r>
+                            <w:proofErr w:type="spellStart"/>
+                            <w:r>
+                              <w:rPr>
+                                <w:rFonts w:hint="eastAsia"/>
+                              </w:rPr>
+                              <w:t>dd</w:t>
+                            </w:r>
+                            <w:proofErr w:type="spellEnd"/>
                             <w:r>
                               <w:t xml:space="preserve">) To </w:t>
                             </w:r>
@@ -190,7 +318,7 @@
               </wp:inline>
             </w:drawing>
           </mc:Choice>
-          <mc:Fallback xmlns:cx="http://schemas.microsoft.com/office/drawing/2014/chartex" xmlns:cx1="http://schemas.microsoft.com/office/drawing/2015/9/8/chartex" xmlns:cx2="http://schemas.microsoft.com/office/drawing/2015/10/21/chartex" xmlns:cx3="http://schemas.microsoft.com/office/drawing/2016/5/9/chartex" xmlns:cx4="http://schemas.microsoft.com/office/drawing/2016/5/10/chartex" xmlns:cx5="http://schemas.microsoft.com/office/drawing/2016/5/11/chartex" xmlns:cx6="http://schemas.microsoft.com/office/drawing/2016/5/12/chartex" xmlns:cx7="http://schemas.microsoft.com/office/drawing/2016/5/13/chartex" xmlns:cx8="http://schemas.microsoft.com/office/drawing/2016/5/14/chartex" xmlns:aink="http://schemas.microsoft.com/office/drawing/2016/ink" xmlns:am3d="http://schemas.microsoft.com/office/drawing/2017/model3d" xmlns:w16se="http://schemas.microsoft.com/office/word/2015/wordml/symex">
+          <mc:Fallback>
             <w:pict>
               <v:shapetype w14:anchorId="62C2259D" id="_x0000_t202" coordsize="21600,21600" o:spt="202" path="m,l,21600r21600,l21600,xe">
                 <v:stroke joinstyle="miter"/>
@@ -278,6 +406,7 @@
           <w:rFonts w:hint="eastAsia"/>
           <w:noProof/>
         </w:rPr>
+        <w:lastRenderedPageBreak/>
         <w:drawing>
           <wp:inline distT="0" distB="0" distL="0" distR="0">
             <wp:extent cx="5067300" cy="2428875"/>
@@ -374,7 +503,6 @@
         <w:rPr>
           <w:rFonts w:hint="eastAsia"/>
         </w:rPr>
-        <w:lastRenderedPageBreak/>
         <w:t>regards</w:t>
       </w:r>
     </w:p>
@@ -387,6 +515,7 @@
       </w:r>
     </w:p>
     <w:sectPr>
+      <w:headerReference w:type="default" r:id="rId7"/>
       <w:pgSz w:w="11906" w:h="16838"/>
       <w:pgMar w:top="1985" w:right="1701" w:bottom="1701" w:left="1701" w:header="851" w:footer="992" w:gutter="0"/>
       <w:cols w:space="425"/>
@@ -397,7 +526,7 @@
 </file>
 
 <file path=word/endnotes.xml><?xml version="1.0" encoding="utf-8"?>
-<w:endnotes xmlns:wpc="http://schemas.microsoft.com/office/word/2010/wordprocessingCanvas" xmlns:mc="http://schemas.openxmlformats.org/markup-compatibility/2006" xmlns:o="urn:schemas-microsoft-com:office:office" xmlns:r="http://schemas.openxmlformats.org/officeDocument/2006/relationships" xmlns:m="http://schemas.openxmlformats.org/officeDocument/2006/math" xmlns:v="urn:schemas-microsoft-com:vml" xmlns:wp14="http://schemas.microsoft.com/office/word/2010/wordprocessingDrawing" xmlns:wp="http://schemas.openxmlformats.org/drawingml/2006/wordprocessingDrawing" xmlns:w10="urn:schemas-microsoft-com:office:word" xmlns:w="http://schemas.openxmlformats.org/wordprocessingml/2006/main" xmlns:w14="http://schemas.microsoft.com/office/word/2010/wordml" xmlns:w15="http://schemas.microsoft.com/office/word/2012/wordml" xmlns:wpg="http://schemas.microsoft.com/office/word/2010/wordprocessingGroup" xmlns:wpi="http://schemas.microsoft.com/office/word/2010/wordprocessingInk" xmlns:wne="http://schemas.microsoft.com/office/word/2006/wordml" xmlns:wps="http://schemas.microsoft.com/office/word/2010/wordprocessingShape" mc:Ignorable="w14 w15 wp14">
+<w:endnotes xmlns:wpc="http://schemas.microsoft.com/office/word/2010/wordprocessingCanvas" xmlns:cx="http://schemas.microsoft.com/office/drawing/2014/chartex" xmlns:cx1="http://schemas.microsoft.com/office/drawing/2015/9/8/chartex" xmlns:cx2="http://schemas.microsoft.com/office/drawing/2015/10/21/chartex" xmlns:cx3="http://schemas.microsoft.com/office/drawing/2016/5/9/chartex" xmlns:cx4="http://schemas.microsoft.com/office/drawing/2016/5/10/chartex" xmlns:cx5="http://schemas.microsoft.com/office/drawing/2016/5/11/chartex" xmlns:cx6="http://schemas.microsoft.com/office/drawing/2016/5/12/chartex" xmlns:cx7="http://schemas.microsoft.com/office/drawing/2016/5/13/chartex" xmlns:cx8="http://schemas.microsoft.com/office/drawing/2016/5/14/chartex" xmlns:mc="http://schemas.openxmlformats.org/markup-compatibility/2006" xmlns:aink="http://schemas.microsoft.com/office/drawing/2016/ink" xmlns:am3d="http://schemas.microsoft.com/office/drawing/2017/model3d" xmlns:o="urn:schemas-microsoft-com:office:office" xmlns:r="http://schemas.openxmlformats.org/officeDocument/2006/relationships" xmlns:m="http://schemas.openxmlformats.org/officeDocument/2006/math" xmlns:v="urn:schemas-microsoft-com:vml" xmlns:wp14="http://schemas.microsoft.com/office/word/2010/wordprocessingDrawing" xmlns:wp="http://schemas.openxmlformats.org/drawingml/2006/wordprocessingDrawing" xmlns:w10="urn:schemas-microsoft-com:office:word" xmlns:w="http://schemas.openxmlformats.org/wordprocessingml/2006/main" xmlns:w14="http://schemas.microsoft.com/office/word/2010/wordml" xmlns:w15="http://schemas.microsoft.com/office/word/2012/wordml" xmlns:w16se="http://schemas.microsoft.com/office/word/2015/wordml/symex" xmlns:wpg="http://schemas.microsoft.com/office/word/2010/wordprocessingGroup" xmlns:wpi="http://schemas.microsoft.com/office/word/2010/wordprocessingInk" xmlns:wne="http://schemas.microsoft.com/office/word/2006/wordml" xmlns:wps="http://schemas.microsoft.com/office/word/2010/wordprocessingShape" mc:Ignorable="w14 w15 w16se wp14">
   <w:endnote w:type="separator" w:id="-1">
     <w:p>
       <w:r>
@@ -416,7 +545,7 @@
 </file>
 
 <file path=word/footnotes.xml><?xml version="1.0" encoding="utf-8"?>
-<w:footnotes xmlns:wpc="http://schemas.microsoft.com/office/word/2010/wordprocessingCanvas" xmlns:mc="http://schemas.openxmlformats.org/markup-compatibility/2006" xmlns:o="urn:schemas-microsoft-com:office:office" xmlns:r="http://schemas.openxmlformats.org/officeDocument/2006/relationships" xmlns:m="http://schemas.openxmlformats.org/officeDocument/2006/math" xmlns:v="urn:schemas-microsoft-com:vml" xmlns:wp14="http://schemas.microsoft.com/office/word/2010/wordprocessingDrawing" xmlns:wp="http://schemas.openxmlformats.org/drawingml/2006/wordprocessingDrawing" xmlns:w10="urn:schemas-microsoft-com:office:word" xmlns:w="http://schemas.openxmlformats.org/wordprocessingml/2006/main" xmlns:w14="http://schemas.microsoft.com/office/word/2010/wordml" xmlns:w15="http://schemas.microsoft.com/office/word/2012/wordml" xmlns:wpg="http://schemas.microsoft.com/office/word/2010/wordprocessingGroup" xmlns:wpi="http://schemas.microsoft.com/office/word/2010/wordprocessingInk" xmlns:wne="http://schemas.microsoft.com/office/word/2006/wordml" xmlns:wps="http://schemas.microsoft.com/office/word/2010/wordprocessingShape" mc:Ignorable="w14 w15 wp14">
+<w:footnotes xmlns:wpc="http://schemas.microsoft.com/office/word/2010/wordprocessingCanvas" xmlns:cx="http://schemas.microsoft.com/office/drawing/2014/chartex" xmlns:cx1="http://schemas.microsoft.com/office/drawing/2015/9/8/chartex" xmlns:cx2="http://schemas.microsoft.com/office/drawing/2015/10/21/chartex" xmlns:cx3="http://schemas.microsoft.com/office/drawing/2016/5/9/chartex" xmlns:cx4="http://schemas.microsoft.com/office/drawing/2016/5/10/chartex" xmlns:cx5="http://schemas.microsoft.com/office/drawing/2016/5/11/chartex" xmlns:cx6="http://schemas.microsoft.com/office/drawing/2016/5/12/chartex" xmlns:cx7="http://schemas.microsoft.com/office/drawing/2016/5/13/chartex" xmlns:cx8="http://schemas.microsoft.com/office/drawing/2016/5/14/chartex" xmlns:mc="http://schemas.openxmlformats.org/markup-compatibility/2006" xmlns:aink="http://schemas.microsoft.com/office/drawing/2016/ink" xmlns:am3d="http://schemas.microsoft.com/office/drawing/2017/model3d" xmlns:o="urn:schemas-microsoft-com:office:office" xmlns:r="http://schemas.openxmlformats.org/officeDocument/2006/relationships" xmlns:m="http://schemas.openxmlformats.org/officeDocument/2006/math" xmlns:v="urn:schemas-microsoft-com:vml" xmlns:wp14="http://schemas.microsoft.com/office/word/2010/wordprocessingDrawing" xmlns:wp="http://schemas.openxmlformats.org/drawingml/2006/wordprocessingDrawing" xmlns:w10="urn:schemas-microsoft-com:office:word" xmlns:w="http://schemas.openxmlformats.org/wordprocessingml/2006/main" xmlns:w14="http://schemas.microsoft.com/office/word/2010/wordml" xmlns:w15="http://schemas.microsoft.com/office/word/2012/wordml" xmlns:w16se="http://schemas.microsoft.com/office/word/2015/wordml/symex" xmlns:wpg="http://schemas.microsoft.com/office/word/2010/wordprocessingGroup" xmlns:wpi="http://schemas.microsoft.com/office/word/2010/wordprocessingInk" xmlns:wne="http://schemas.microsoft.com/office/word/2006/wordml" xmlns:wps="http://schemas.microsoft.com/office/word/2010/wordprocessingShape" mc:Ignorable="w14 w15 w16se wp14">
   <w:footnote w:type="separator" w:id="-1">
     <w:p>
       <w:r>
@@ -434,8 +563,24 @@
 </w:footnotes>
 </file>
 
+<file path=word/header1.xml><?xml version="1.0" encoding="utf-8"?>
+<w:hdr xmlns:wpc="http://schemas.microsoft.com/office/word/2010/wordprocessingCanvas" xmlns:cx="http://schemas.microsoft.com/office/drawing/2014/chartex" xmlns:cx1="http://schemas.microsoft.com/office/drawing/2015/9/8/chartex" xmlns:cx2="http://schemas.microsoft.com/office/drawing/2015/10/21/chartex" xmlns:cx3="http://schemas.microsoft.com/office/drawing/2016/5/9/chartex" xmlns:cx4="http://schemas.microsoft.com/office/drawing/2016/5/10/chartex" xmlns:cx5="http://schemas.microsoft.com/office/drawing/2016/5/11/chartex" xmlns:cx6="http://schemas.microsoft.com/office/drawing/2016/5/12/chartex" xmlns:cx7="http://schemas.microsoft.com/office/drawing/2016/5/13/chartex" xmlns:cx8="http://schemas.microsoft.com/office/drawing/2016/5/14/chartex" xmlns:mc="http://schemas.openxmlformats.org/markup-compatibility/2006" xmlns:aink="http://schemas.microsoft.com/office/drawing/2016/ink" xmlns:am3d="http://schemas.microsoft.com/office/drawing/2017/model3d" xmlns:o="urn:schemas-microsoft-com:office:office" xmlns:r="http://schemas.openxmlformats.org/officeDocument/2006/relationships" xmlns:m="http://schemas.openxmlformats.org/officeDocument/2006/math" xmlns:v="urn:schemas-microsoft-com:vml" xmlns:wp14="http://schemas.microsoft.com/office/word/2010/wordprocessingDrawing" xmlns:wp="http://schemas.openxmlformats.org/drawingml/2006/wordprocessingDrawing" xmlns:w10="urn:schemas-microsoft-com:office:word" xmlns:w="http://schemas.openxmlformats.org/wordprocessingml/2006/main" xmlns:w14="http://schemas.microsoft.com/office/word/2010/wordml" xmlns:w15="http://schemas.microsoft.com/office/word/2012/wordml" xmlns:w16se="http://schemas.microsoft.com/office/word/2015/wordml/symex" xmlns:wpg="http://schemas.microsoft.com/office/word/2010/wordprocessingGroup" xmlns:wpi="http://schemas.microsoft.com/office/word/2010/wordprocessingInk" xmlns:wne="http://schemas.microsoft.com/office/word/2006/wordml" xmlns:wps="http://schemas.microsoft.com/office/word/2010/wordprocessingShape" mc:Ignorable="w14 w15 w16se wp14">
+  <w:p>
+    <w:pPr>
+      <w:pStyle w:val="a3"/>
+    </w:pPr>
+    <w:r>
+      <w:rPr>
+        <w:rFonts w:hint="eastAsia"/>
+      </w:rPr>
+      <w:t>Communications</w:t>
+    </w:r>
+  </w:p>
+</w:hdr>
+</file>
+
 <file path=word/styles.xml><?xml version="1.0" encoding="utf-8"?>
-<w:styles xmlns:mc="http://schemas.openxmlformats.org/markup-compatibility/2006" xmlns:r="http://schemas.openxmlformats.org/officeDocument/2006/relationships" xmlns:w="http://schemas.openxmlformats.org/wordprocessingml/2006/main" xmlns:w14="http://schemas.microsoft.com/office/word/2010/wordml" xmlns:w15="http://schemas.microsoft.com/office/word/2012/wordml" mc:Ignorable="w14 w15">
+<w:styles xmlns:mc="http://schemas.openxmlformats.org/markup-compatibility/2006" xmlns:r="http://schemas.openxmlformats.org/officeDocument/2006/relationships" xmlns:w="http://schemas.openxmlformats.org/wordprocessingml/2006/main" xmlns:w14="http://schemas.microsoft.com/office/word/2010/wordml" xmlns:w15="http://schemas.microsoft.com/office/word/2012/wordml" xmlns:w16se="http://schemas.microsoft.com/office/word/2015/wordml/symex" mc:Ignorable="w14 w15 w16se">
   <w:docDefaults>
     <w:rPrDefault>
       <w:rPr>
@@ -448,7 +593,7 @@
     </w:rPrDefault>
     <w:pPrDefault/>
   </w:docDefaults>
-  <w:latentStyles w:defLockedState="0" w:defUIPriority="99" w:defSemiHidden="0" w:defUnhideWhenUsed="0" w:defQFormat="0" w:count="371">
+  <w:latentStyles w:defLockedState="0" w:defUIPriority="99" w:defSemiHidden="0" w:defUnhideWhenUsed="0" w:defQFormat="0" w:count="375">
     <w:lsdException w:name="Normal" w:uiPriority="0" w:qFormat="1"/>
     <w:lsdException w:name="heading 1" w:uiPriority="9" w:qFormat="1"/>
     <w:lsdException w:name="heading 2" w:semiHidden="1" w:uiPriority="9" w:unhideWhenUsed="1" w:qFormat="1"/>
@@ -554,7 +699,6 @@
     <w:lsdException w:name="HTML Sample" w:semiHidden="1" w:unhideWhenUsed="1"/>
     <w:lsdException w:name="HTML Typewriter" w:semiHidden="1" w:unhideWhenUsed="1"/>
     <w:lsdException w:name="HTML Variable" w:semiHidden="1" w:unhideWhenUsed="1"/>
-    <w:lsdException w:name="Normal Table" w:semiHidden="1" w:unhideWhenUsed="1"/>
     <w:lsdException w:name="annotation subject" w:semiHidden="1" w:unhideWhenUsed="1"/>
     <w:lsdException w:name="No List" w:semiHidden="1" w:unhideWhenUsed="1"/>
     <w:lsdException w:name="Outline List 1" w:semiHidden="1" w:unhideWhenUsed="1"/>
@@ -598,10 +742,8 @@
     <w:lsdException w:name="Table Elegant" w:semiHidden="1" w:unhideWhenUsed="1"/>
     <w:lsdException w:name="Table Professional" w:semiHidden="1" w:unhideWhenUsed="1"/>
     <w:lsdException w:name="Table Subtle 1" w:semiHidden="1" w:unhideWhenUsed="1"/>
-    <w:lsdException w:name="Table Subtle 2" w:semiHidden="1" w:unhideWhenUsed="1"/>
     <w:lsdException w:name="Table Web 1" w:semiHidden="1" w:unhideWhenUsed="1"/>
     <w:lsdException w:name="Table Web 2" w:semiHidden="1" w:unhideWhenUsed="1"/>
-    <w:lsdException w:name="Table Web 3" w:semiHidden="1" w:unhideWhenUsed="1"/>
     <w:lsdException w:name="Balloon Text" w:semiHidden="1" w:unhideWhenUsed="1"/>
     <w:lsdException w:name="Table Grid" w:uiPriority="39"/>
     <w:lsdException w:name="Table Theme" w:semiHidden="1" w:unhideWhenUsed="1"/>
@@ -820,6 +962,10 @@
     <w:lsdException w:name="List Table 5 Dark Accent 6" w:uiPriority="50"/>
     <w:lsdException w:name="List Table 6 Colorful Accent 6" w:uiPriority="51"/>
     <w:lsdException w:name="List Table 7 Colorful Accent 6" w:uiPriority="52"/>
+    <w:lsdException w:name="Mention" w:semiHidden="1" w:unhideWhenUsed="1"/>
+    <w:lsdException w:name="Smart Hyperlink" w:semiHidden="1" w:unhideWhenUsed="1"/>
+    <w:lsdException w:name="Hashtag" w:semiHidden="1" w:unhideWhenUsed="1"/>
+    <w:lsdException w:name="Unresolved Mention" w:semiHidden="1" w:unhideWhenUsed="1"/>
   </w:latentStyles>
   <w:style w:type="paragraph" w:default="1" w:styleId="a">
     <w:name w:val="Normal"/>

</xml_diff>

<commit_message>
response about slack or skype
</commit_message>
<xml_diff>
--- a/exchange.docx
+++ b/exchange.docx
@@ -1,7 +1,75 @@
 
 <file path=word/document.xml><?xml version="1.0" encoding="utf-8"?>
-<w:document xmlns:wpc="http://schemas.microsoft.com/office/word/2010/wordprocessingCanvas" xmlns:mc="http://schemas.openxmlformats.org/markup-compatibility/2006" xmlns:o="urn:schemas-microsoft-com:office:office" xmlns:r="http://schemas.openxmlformats.org/officeDocument/2006/relationships" xmlns:m="http://schemas.openxmlformats.org/officeDocument/2006/math" xmlns:v="urn:schemas-microsoft-com:vml" xmlns:wp14="http://schemas.microsoft.com/office/word/2010/wordprocessingDrawing" xmlns:wp="http://schemas.openxmlformats.org/drawingml/2006/wordprocessingDrawing" xmlns:w10="urn:schemas-microsoft-com:office:word" xmlns:w="http://schemas.openxmlformats.org/wordprocessingml/2006/main" xmlns:w14="http://schemas.microsoft.com/office/word/2010/wordml" xmlns:w15="http://schemas.microsoft.com/office/word/2012/wordml" xmlns:wpg="http://schemas.microsoft.com/office/word/2010/wordprocessingGroup" xmlns:wpi="http://schemas.microsoft.com/office/word/2010/wordprocessingInk" xmlns:wne="http://schemas.microsoft.com/office/word/2006/wordml" xmlns:wps="http://schemas.microsoft.com/office/word/2010/wordprocessingShape" mc:Ignorable="w14 w15 wp14">
+<w:document xmlns:wpc="http://schemas.microsoft.com/office/word/2010/wordprocessingCanvas" xmlns:cx="http://schemas.microsoft.com/office/drawing/2014/chartex" xmlns:cx1="http://schemas.microsoft.com/office/drawing/2015/9/8/chartex" xmlns:cx2="http://schemas.microsoft.com/office/drawing/2015/10/21/chartex" xmlns:cx3="http://schemas.microsoft.com/office/drawing/2016/5/9/chartex" xmlns:cx4="http://schemas.microsoft.com/office/drawing/2016/5/10/chartex" xmlns:cx5="http://schemas.microsoft.com/office/drawing/2016/5/11/chartex" xmlns:cx6="http://schemas.microsoft.com/office/drawing/2016/5/12/chartex" xmlns:cx7="http://schemas.microsoft.com/office/drawing/2016/5/13/chartex" xmlns:cx8="http://schemas.microsoft.com/office/drawing/2016/5/14/chartex" xmlns:mc="http://schemas.openxmlformats.org/markup-compatibility/2006" xmlns:aink="http://schemas.microsoft.com/office/drawing/2016/ink" xmlns:am3d="http://schemas.microsoft.com/office/drawing/2017/model3d" xmlns:o="urn:schemas-microsoft-com:office:office" xmlns:r="http://schemas.openxmlformats.org/officeDocument/2006/relationships" xmlns:m="http://schemas.openxmlformats.org/officeDocument/2006/math" xmlns:v="urn:schemas-microsoft-com:vml" xmlns:wp14="http://schemas.microsoft.com/office/word/2010/wordprocessingDrawing" xmlns:wp="http://schemas.openxmlformats.org/drawingml/2006/wordprocessingDrawing" xmlns:w10="urn:schemas-microsoft-com:office:word" xmlns:w="http://schemas.openxmlformats.org/wordprocessingml/2006/main" xmlns:w14="http://schemas.microsoft.com/office/word/2010/wordml" xmlns:w15="http://schemas.microsoft.com/office/word/2012/wordml" xmlns:w16se="http://schemas.microsoft.com/office/word/2015/wordml/symex" xmlns:wpg="http://schemas.microsoft.com/office/word/2010/wordprocessingGroup" xmlns:wpi="http://schemas.microsoft.com/office/word/2010/wordprocessingInk" xmlns:wne="http://schemas.microsoft.com/office/word/2006/wordml" xmlns:wps="http://schemas.microsoft.com/office/word/2010/wordprocessingShape" mc:Ignorable="w14 w15 w16se wp14">
   <w:body>
+    <w:p>
+      <w:r>
+        <w:rPr>
+          <w:rFonts w:hint="eastAsia"/>
+        </w:rPr>
+        <w:t xml:space="preserve">2017/11/13 To </w:t>
+      </w:r>
+      <w:proofErr w:type="spellStart"/>
+      <w:r>
+        <w:t>tomoya</w:t>
+      </w:r>
+      <w:proofErr w:type="spellEnd"/>
+    </w:p>
+    <w:p>
+      <w:r>
+        <w:t>skype</w:t>
+      </w:r>
+      <w:r>
+        <w:rPr>
+          <w:rFonts w:hint="eastAsia"/>
+        </w:rPr>
+        <w:t>だと連携できないんですよねー(´・ω・｀)</w:t>
+      </w:r>
+    </w:p>
+    <w:p>
+      <w:r>
+        <w:t>slack</w:t>
+      </w:r>
+      <w:r>
+        <w:rPr>
+          <w:rFonts w:hint="eastAsia"/>
+        </w:rPr>
+        <w:t>はメアド送るだけで登録できるんで簡単！</w:t>
+      </w:r>
+    </w:p>
+    <w:p>
+      <w:pPr>
+        <w:rPr>
+          <w:rFonts w:hint="eastAsia"/>
+        </w:rPr>
+      </w:pPr>
+      <w:r>
+        <w:rPr>
+          <w:rFonts w:hint="eastAsia"/>
+        </w:rPr>
+        <w:t>メアド教えていただければ、招待メール送ります</w:t>
+      </w:r>
+      <w:bookmarkStart w:id="0" w:name="_GoBack"/>
+      <w:bookmarkEnd w:id="0"/>
+    </w:p>
+    <w:p>
+      <w:pPr>
+        <w:jc w:val="right"/>
+        <w:rPr>
+          <w:rFonts w:hint="eastAsia"/>
+        </w:rPr>
+      </w:pPr>
+      <w:r>
+        <w:t xml:space="preserve">From </w:t>
+      </w:r>
+      <w:r>
+        <w:rPr>
+          <w:rFonts w:hint="eastAsia"/>
+        </w:rPr>
+        <w:t>SHINE</w:t>
+      </w:r>
+    </w:p>
+    <w:p/>
     <w:p>
       <w:r>
         <w:rPr>
@@ -84,21 +152,7 @@
         <w:rPr>
           <w:rFonts w:hint="eastAsia"/>
         </w:rPr>
-        <w:t>基本的にはslackとかskypeを使ってやり取りする</w:t>
-      </w:r>
-      <w:proofErr w:type="gramStart"/>
-      <w:r>
-        <w:rPr>
-          <w:rFonts w:hint="eastAsia"/>
-        </w:rPr>
-        <w:t>ん</w:t>
-      </w:r>
-      <w:proofErr w:type="gramEnd"/>
-      <w:r>
-        <w:rPr>
-          <w:rFonts w:hint="eastAsia"/>
-        </w:rPr>
-        <w:t>ですよね</w:t>
+        <w:t>基本的にはslackとかskypeを使ってやり取りするんですよね</w:t>
       </w:r>
     </w:p>
     <w:p>
@@ -262,6 +316,7 @@
           <w:rFonts w:hint="eastAsia"/>
           <w:noProof/>
         </w:rPr>
+        <w:lastRenderedPageBreak/>
         <mc:AlternateContent>
           <mc:Choice Requires="wps">
             <w:drawing>
@@ -566,14 +621,12 @@
       </w:r>
     </w:p>
     <w:p>
-      <w:proofErr w:type="gramStart"/>
       <w:r>
         <w:rPr>
           <w:rFonts w:hint="eastAsia"/>
         </w:rPr>
         <w:t>regards</w:t>
       </w:r>
-      <w:proofErr w:type="gramEnd"/>
     </w:p>
     <w:p>
       <w:pPr>
@@ -595,7 +648,7 @@
 </file>
 
 <file path=word/endnotes.xml><?xml version="1.0" encoding="utf-8"?>
-<w:endnotes xmlns:wpc="http://schemas.microsoft.com/office/word/2010/wordprocessingCanvas" xmlns:mc="http://schemas.openxmlformats.org/markup-compatibility/2006" xmlns:o="urn:schemas-microsoft-com:office:office" xmlns:r="http://schemas.openxmlformats.org/officeDocument/2006/relationships" xmlns:m="http://schemas.openxmlformats.org/officeDocument/2006/math" xmlns:v="urn:schemas-microsoft-com:vml" xmlns:wp14="http://schemas.microsoft.com/office/word/2010/wordprocessingDrawing" xmlns:wp="http://schemas.openxmlformats.org/drawingml/2006/wordprocessingDrawing" xmlns:w10="urn:schemas-microsoft-com:office:word" xmlns:w="http://schemas.openxmlformats.org/wordprocessingml/2006/main" xmlns:w14="http://schemas.microsoft.com/office/word/2010/wordml" xmlns:w15="http://schemas.microsoft.com/office/word/2012/wordml" xmlns:wpg="http://schemas.microsoft.com/office/word/2010/wordprocessingGroup" xmlns:wpi="http://schemas.microsoft.com/office/word/2010/wordprocessingInk" xmlns:wne="http://schemas.microsoft.com/office/word/2006/wordml" xmlns:wps="http://schemas.microsoft.com/office/word/2010/wordprocessingShape" mc:Ignorable="w14 w15 wp14">
+<w:endnotes xmlns:wpc="http://schemas.microsoft.com/office/word/2010/wordprocessingCanvas" xmlns:cx="http://schemas.microsoft.com/office/drawing/2014/chartex" xmlns:cx1="http://schemas.microsoft.com/office/drawing/2015/9/8/chartex" xmlns:cx2="http://schemas.microsoft.com/office/drawing/2015/10/21/chartex" xmlns:cx3="http://schemas.microsoft.com/office/drawing/2016/5/9/chartex" xmlns:cx4="http://schemas.microsoft.com/office/drawing/2016/5/10/chartex" xmlns:cx5="http://schemas.microsoft.com/office/drawing/2016/5/11/chartex" xmlns:cx6="http://schemas.microsoft.com/office/drawing/2016/5/12/chartex" xmlns:cx7="http://schemas.microsoft.com/office/drawing/2016/5/13/chartex" xmlns:cx8="http://schemas.microsoft.com/office/drawing/2016/5/14/chartex" xmlns:mc="http://schemas.openxmlformats.org/markup-compatibility/2006" xmlns:aink="http://schemas.microsoft.com/office/drawing/2016/ink" xmlns:am3d="http://schemas.microsoft.com/office/drawing/2017/model3d" xmlns:o="urn:schemas-microsoft-com:office:office" xmlns:r="http://schemas.openxmlformats.org/officeDocument/2006/relationships" xmlns:m="http://schemas.openxmlformats.org/officeDocument/2006/math" xmlns:v="urn:schemas-microsoft-com:vml" xmlns:wp14="http://schemas.microsoft.com/office/word/2010/wordprocessingDrawing" xmlns:wp="http://schemas.openxmlformats.org/drawingml/2006/wordprocessingDrawing" xmlns:w10="urn:schemas-microsoft-com:office:word" xmlns:w="http://schemas.openxmlformats.org/wordprocessingml/2006/main" xmlns:w14="http://schemas.microsoft.com/office/word/2010/wordml" xmlns:w15="http://schemas.microsoft.com/office/word/2012/wordml" xmlns:w16se="http://schemas.microsoft.com/office/word/2015/wordml/symex" xmlns:wpg="http://schemas.microsoft.com/office/word/2010/wordprocessingGroup" xmlns:wpi="http://schemas.microsoft.com/office/word/2010/wordprocessingInk" xmlns:wne="http://schemas.microsoft.com/office/word/2006/wordml" xmlns:wps="http://schemas.microsoft.com/office/word/2010/wordprocessingShape" mc:Ignorable="w14 w15 w16se wp14">
   <w:endnote w:type="separator" w:id="-1">
     <w:p>
       <w:r>
@@ -614,7 +667,7 @@
 </file>
 
 <file path=word/footnotes.xml><?xml version="1.0" encoding="utf-8"?>
-<w:footnotes xmlns:wpc="http://schemas.microsoft.com/office/word/2010/wordprocessingCanvas" xmlns:mc="http://schemas.openxmlformats.org/markup-compatibility/2006" xmlns:o="urn:schemas-microsoft-com:office:office" xmlns:r="http://schemas.openxmlformats.org/officeDocument/2006/relationships" xmlns:m="http://schemas.openxmlformats.org/officeDocument/2006/math" xmlns:v="urn:schemas-microsoft-com:vml" xmlns:wp14="http://schemas.microsoft.com/office/word/2010/wordprocessingDrawing" xmlns:wp="http://schemas.openxmlformats.org/drawingml/2006/wordprocessingDrawing" xmlns:w10="urn:schemas-microsoft-com:office:word" xmlns:w="http://schemas.openxmlformats.org/wordprocessingml/2006/main" xmlns:w14="http://schemas.microsoft.com/office/word/2010/wordml" xmlns:w15="http://schemas.microsoft.com/office/word/2012/wordml" xmlns:wpg="http://schemas.microsoft.com/office/word/2010/wordprocessingGroup" xmlns:wpi="http://schemas.microsoft.com/office/word/2010/wordprocessingInk" xmlns:wne="http://schemas.microsoft.com/office/word/2006/wordml" xmlns:wps="http://schemas.microsoft.com/office/word/2010/wordprocessingShape" mc:Ignorable="w14 w15 wp14">
+<w:footnotes xmlns:wpc="http://schemas.microsoft.com/office/word/2010/wordprocessingCanvas" xmlns:cx="http://schemas.microsoft.com/office/drawing/2014/chartex" xmlns:cx1="http://schemas.microsoft.com/office/drawing/2015/9/8/chartex" xmlns:cx2="http://schemas.microsoft.com/office/drawing/2015/10/21/chartex" xmlns:cx3="http://schemas.microsoft.com/office/drawing/2016/5/9/chartex" xmlns:cx4="http://schemas.microsoft.com/office/drawing/2016/5/10/chartex" xmlns:cx5="http://schemas.microsoft.com/office/drawing/2016/5/11/chartex" xmlns:cx6="http://schemas.microsoft.com/office/drawing/2016/5/12/chartex" xmlns:cx7="http://schemas.microsoft.com/office/drawing/2016/5/13/chartex" xmlns:cx8="http://schemas.microsoft.com/office/drawing/2016/5/14/chartex" xmlns:mc="http://schemas.openxmlformats.org/markup-compatibility/2006" xmlns:aink="http://schemas.microsoft.com/office/drawing/2016/ink" xmlns:am3d="http://schemas.microsoft.com/office/drawing/2017/model3d" xmlns:o="urn:schemas-microsoft-com:office:office" xmlns:r="http://schemas.openxmlformats.org/officeDocument/2006/relationships" xmlns:m="http://schemas.openxmlformats.org/officeDocument/2006/math" xmlns:v="urn:schemas-microsoft-com:vml" xmlns:wp14="http://schemas.microsoft.com/office/word/2010/wordprocessingDrawing" xmlns:wp="http://schemas.openxmlformats.org/drawingml/2006/wordprocessingDrawing" xmlns:w10="urn:schemas-microsoft-com:office:word" xmlns:w="http://schemas.openxmlformats.org/wordprocessingml/2006/main" xmlns:w14="http://schemas.microsoft.com/office/word/2010/wordml" xmlns:w15="http://schemas.microsoft.com/office/word/2012/wordml" xmlns:w16se="http://schemas.microsoft.com/office/word/2015/wordml/symex" xmlns:wpg="http://schemas.microsoft.com/office/word/2010/wordprocessingGroup" xmlns:wpi="http://schemas.microsoft.com/office/word/2010/wordprocessingInk" xmlns:wne="http://schemas.microsoft.com/office/word/2006/wordml" xmlns:wps="http://schemas.microsoft.com/office/word/2010/wordprocessingShape" mc:Ignorable="w14 w15 w16se wp14">
   <w:footnote w:type="separator" w:id="-1">
     <w:p>
       <w:r>
@@ -633,7 +686,7 @@
 </file>
 
 <file path=word/header1.xml><?xml version="1.0" encoding="utf-8"?>
-<w:hdr xmlns:wpc="http://schemas.microsoft.com/office/word/2010/wordprocessingCanvas" xmlns:mc="http://schemas.openxmlformats.org/markup-compatibility/2006" xmlns:o="urn:schemas-microsoft-com:office:office" xmlns:r="http://schemas.openxmlformats.org/officeDocument/2006/relationships" xmlns:m="http://schemas.openxmlformats.org/officeDocument/2006/math" xmlns:v="urn:schemas-microsoft-com:vml" xmlns:wp14="http://schemas.microsoft.com/office/word/2010/wordprocessingDrawing" xmlns:wp="http://schemas.openxmlformats.org/drawingml/2006/wordprocessingDrawing" xmlns:w10="urn:schemas-microsoft-com:office:word" xmlns:w="http://schemas.openxmlformats.org/wordprocessingml/2006/main" xmlns:w14="http://schemas.microsoft.com/office/word/2010/wordml" xmlns:w15="http://schemas.microsoft.com/office/word/2012/wordml" xmlns:wpg="http://schemas.microsoft.com/office/word/2010/wordprocessingGroup" xmlns:wpi="http://schemas.microsoft.com/office/word/2010/wordprocessingInk" xmlns:wne="http://schemas.microsoft.com/office/word/2006/wordml" xmlns:wps="http://schemas.microsoft.com/office/word/2010/wordprocessingShape" mc:Ignorable="w14 w15 wp14">
+<w:hdr xmlns:wpc="http://schemas.microsoft.com/office/word/2010/wordprocessingCanvas" xmlns:cx="http://schemas.microsoft.com/office/drawing/2014/chartex" xmlns:cx1="http://schemas.microsoft.com/office/drawing/2015/9/8/chartex" xmlns:cx2="http://schemas.microsoft.com/office/drawing/2015/10/21/chartex" xmlns:cx3="http://schemas.microsoft.com/office/drawing/2016/5/9/chartex" xmlns:cx4="http://schemas.microsoft.com/office/drawing/2016/5/10/chartex" xmlns:cx5="http://schemas.microsoft.com/office/drawing/2016/5/11/chartex" xmlns:cx6="http://schemas.microsoft.com/office/drawing/2016/5/12/chartex" xmlns:cx7="http://schemas.microsoft.com/office/drawing/2016/5/13/chartex" xmlns:cx8="http://schemas.microsoft.com/office/drawing/2016/5/14/chartex" xmlns:mc="http://schemas.openxmlformats.org/markup-compatibility/2006" xmlns:aink="http://schemas.microsoft.com/office/drawing/2016/ink" xmlns:am3d="http://schemas.microsoft.com/office/drawing/2017/model3d" xmlns:o="urn:schemas-microsoft-com:office:office" xmlns:r="http://schemas.openxmlformats.org/officeDocument/2006/relationships" xmlns:m="http://schemas.openxmlformats.org/officeDocument/2006/math" xmlns:v="urn:schemas-microsoft-com:vml" xmlns:wp14="http://schemas.microsoft.com/office/word/2010/wordprocessingDrawing" xmlns:wp="http://schemas.openxmlformats.org/drawingml/2006/wordprocessingDrawing" xmlns:w10="urn:schemas-microsoft-com:office:word" xmlns:w="http://schemas.openxmlformats.org/wordprocessingml/2006/main" xmlns:w14="http://schemas.microsoft.com/office/word/2010/wordml" xmlns:w15="http://schemas.microsoft.com/office/word/2012/wordml" xmlns:w16se="http://schemas.microsoft.com/office/word/2015/wordml/symex" xmlns:wpg="http://schemas.microsoft.com/office/word/2010/wordprocessingGroup" xmlns:wpi="http://schemas.microsoft.com/office/word/2010/wordprocessingInk" xmlns:wne="http://schemas.microsoft.com/office/word/2006/wordml" xmlns:wps="http://schemas.microsoft.com/office/word/2010/wordprocessingShape" mc:Ignorable="w14 w15 w16se wp14">
   <w:p>
     <w:pPr>
       <w:pStyle w:val="a3"/>
@@ -649,7 +702,7 @@
 </file>
 
 <file path=word/styles.xml><?xml version="1.0" encoding="utf-8"?>
-<w:styles xmlns:mc="http://schemas.openxmlformats.org/markup-compatibility/2006" xmlns:r="http://schemas.openxmlformats.org/officeDocument/2006/relationships" xmlns:w="http://schemas.openxmlformats.org/wordprocessingml/2006/main" xmlns:w14="http://schemas.microsoft.com/office/word/2010/wordml" xmlns:w15="http://schemas.microsoft.com/office/word/2012/wordml" mc:Ignorable="w14 w15">
+<w:styles xmlns:mc="http://schemas.openxmlformats.org/markup-compatibility/2006" xmlns:r="http://schemas.openxmlformats.org/officeDocument/2006/relationships" xmlns:w="http://schemas.openxmlformats.org/wordprocessingml/2006/main" xmlns:w14="http://schemas.microsoft.com/office/word/2010/wordml" xmlns:w15="http://schemas.microsoft.com/office/word/2012/wordml" xmlns:w16se="http://schemas.microsoft.com/office/word/2015/wordml/symex" mc:Ignorable="w14 w15 w16se">
   <w:docDefaults>
     <w:rPrDefault>
       <w:rPr>
@@ -662,7 +715,7 @@
     </w:rPrDefault>
     <w:pPrDefault/>
   </w:docDefaults>
-  <w:latentStyles w:defLockedState="0" w:defUIPriority="99" w:defSemiHidden="0" w:defUnhideWhenUsed="0" w:defQFormat="0" w:count="371">
+  <w:latentStyles w:defLockedState="0" w:defUIPriority="99" w:defSemiHidden="0" w:defUnhideWhenUsed="0" w:defQFormat="0" w:count="375">
     <w:lsdException w:name="Normal" w:uiPriority="0" w:qFormat="1"/>
     <w:lsdException w:name="heading 1" w:uiPriority="9" w:qFormat="1"/>
     <w:lsdException w:name="heading 2" w:semiHidden="1" w:uiPriority="9" w:unhideWhenUsed="1" w:qFormat="1"/>
@@ -768,7 +821,6 @@
     <w:lsdException w:name="HTML Sample" w:semiHidden="1" w:unhideWhenUsed="1"/>
     <w:lsdException w:name="HTML Typewriter" w:semiHidden="1" w:unhideWhenUsed="1"/>
     <w:lsdException w:name="HTML Variable" w:semiHidden="1" w:unhideWhenUsed="1"/>
-    <w:lsdException w:name="Normal Table" w:semiHidden="1" w:unhideWhenUsed="1"/>
     <w:lsdException w:name="annotation subject" w:semiHidden="1" w:unhideWhenUsed="1"/>
     <w:lsdException w:name="No List" w:semiHidden="1" w:unhideWhenUsed="1"/>
     <w:lsdException w:name="Outline List 1" w:semiHidden="1" w:unhideWhenUsed="1"/>
@@ -812,10 +864,8 @@
     <w:lsdException w:name="Table Elegant" w:semiHidden="1" w:unhideWhenUsed="1"/>
     <w:lsdException w:name="Table Professional" w:semiHidden="1" w:unhideWhenUsed="1"/>
     <w:lsdException w:name="Table Subtle 1" w:semiHidden="1" w:unhideWhenUsed="1"/>
-    <w:lsdException w:name="Table Subtle 2" w:semiHidden="1" w:unhideWhenUsed="1"/>
     <w:lsdException w:name="Table Web 1" w:semiHidden="1" w:unhideWhenUsed="1"/>
     <w:lsdException w:name="Table Web 2" w:semiHidden="1" w:unhideWhenUsed="1"/>
-    <w:lsdException w:name="Table Web 3" w:semiHidden="1" w:unhideWhenUsed="1"/>
     <w:lsdException w:name="Balloon Text" w:semiHidden="1" w:unhideWhenUsed="1"/>
     <w:lsdException w:name="Table Grid" w:uiPriority="39"/>
     <w:lsdException w:name="Table Theme" w:semiHidden="1" w:unhideWhenUsed="1"/>
@@ -1034,6 +1084,10 @@
     <w:lsdException w:name="List Table 5 Dark Accent 6" w:uiPriority="50"/>
     <w:lsdException w:name="List Table 6 Colorful Accent 6" w:uiPriority="51"/>
     <w:lsdException w:name="List Table 7 Colorful Accent 6" w:uiPriority="52"/>
+    <w:lsdException w:name="Mention" w:semiHidden="1" w:unhideWhenUsed="1"/>
+    <w:lsdException w:name="Smart Hyperlink" w:semiHidden="1" w:unhideWhenUsed="1"/>
+    <w:lsdException w:name="Hashtag" w:semiHidden="1" w:unhideWhenUsed="1"/>
+    <w:lsdException w:name="Unresolved Mention" w:semiHidden="1" w:unhideWhenUsed="1"/>
   </w:latentStyles>
   <w:style w:type="paragraph" w:default="1" w:styleId="a">
     <w:name w:val="Normal"/>

</xml_diff>

<commit_message>
upload the address of e-mail
</commit_message>
<xml_diff>
--- a/exchange.docx
+++ b/exchange.docx
@@ -1,6 +1,6 @@
 
 <file path=word/document.xml><?xml version="1.0" encoding="utf-8"?>
-<w:document xmlns:wpc="http://schemas.microsoft.com/office/word/2010/wordprocessingCanvas" xmlns:cx="http://schemas.microsoft.com/office/drawing/2014/chartex" xmlns:cx1="http://schemas.microsoft.com/office/drawing/2015/9/8/chartex" xmlns:cx2="http://schemas.microsoft.com/office/drawing/2015/10/21/chartex" xmlns:cx3="http://schemas.microsoft.com/office/drawing/2016/5/9/chartex" xmlns:cx4="http://schemas.microsoft.com/office/drawing/2016/5/10/chartex" xmlns:cx5="http://schemas.microsoft.com/office/drawing/2016/5/11/chartex" xmlns:cx6="http://schemas.microsoft.com/office/drawing/2016/5/12/chartex" xmlns:cx7="http://schemas.microsoft.com/office/drawing/2016/5/13/chartex" xmlns:cx8="http://schemas.microsoft.com/office/drawing/2016/5/14/chartex" xmlns:mc="http://schemas.openxmlformats.org/markup-compatibility/2006" xmlns:aink="http://schemas.microsoft.com/office/drawing/2016/ink" xmlns:am3d="http://schemas.microsoft.com/office/drawing/2017/model3d" xmlns:o="urn:schemas-microsoft-com:office:office" xmlns:r="http://schemas.openxmlformats.org/officeDocument/2006/relationships" xmlns:m="http://schemas.openxmlformats.org/officeDocument/2006/math" xmlns:v="urn:schemas-microsoft-com:vml" xmlns:wp14="http://schemas.microsoft.com/office/word/2010/wordprocessingDrawing" xmlns:wp="http://schemas.openxmlformats.org/drawingml/2006/wordprocessingDrawing" xmlns:w10="urn:schemas-microsoft-com:office:word" xmlns:w="http://schemas.openxmlformats.org/wordprocessingml/2006/main" xmlns:w14="http://schemas.microsoft.com/office/word/2010/wordml" xmlns:w15="http://schemas.microsoft.com/office/word/2012/wordml" xmlns:w16se="http://schemas.microsoft.com/office/word/2015/wordml/symex" xmlns:wpg="http://schemas.microsoft.com/office/word/2010/wordprocessingGroup" xmlns:wpi="http://schemas.microsoft.com/office/word/2010/wordprocessingInk" xmlns:wne="http://schemas.microsoft.com/office/word/2006/wordml" xmlns:wps="http://schemas.microsoft.com/office/word/2010/wordprocessingShape" mc:Ignorable="w14 w15 w16se wp14">
+<w:document xmlns:wpc="http://schemas.microsoft.com/office/word/2010/wordprocessingCanvas" xmlns:mc="http://schemas.openxmlformats.org/markup-compatibility/2006" xmlns:o="urn:schemas-microsoft-com:office:office" xmlns:r="http://schemas.openxmlformats.org/officeDocument/2006/relationships" xmlns:m="http://schemas.openxmlformats.org/officeDocument/2006/math" xmlns:v="urn:schemas-microsoft-com:vml" xmlns:wp14="http://schemas.microsoft.com/office/word/2010/wordprocessingDrawing" xmlns:wp="http://schemas.openxmlformats.org/drawingml/2006/wordprocessingDrawing" xmlns:w10="urn:schemas-microsoft-com:office:word" xmlns:w="http://schemas.openxmlformats.org/wordprocessingml/2006/main" xmlns:w14="http://schemas.microsoft.com/office/word/2010/wordml" xmlns:w15="http://schemas.microsoft.com/office/word/2012/wordml" xmlns:wpg="http://schemas.microsoft.com/office/word/2010/wordprocessingGroup" xmlns:wpi="http://schemas.microsoft.com/office/word/2010/wordprocessingInk" xmlns:wne="http://schemas.microsoft.com/office/word/2006/wordml" xmlns:wps="http://schemas.microsoft.com/office/word/2010/wordprocessingShape" mc:Ignorable="w14 w15 wp14">
   <w:body>
     <w:p>
       <w:r>
@@ -9,91 +9,25 @@
         </w:rPr>
         <w:t xml:space="preserve">2017/11/13 To </w:t>
       </w:r>
-      <w:proofErr w:type="spellStart"/>
-      <w:r>
-        <w:t>tomoya</w:t>
-      </w:r>
-      <w:proofErr w:type="spellEnd"/>
-    </w:p>
-    <w:p>
-      <w:r>
-        <w:t>skype</w:t>
-      </w:r>
-      <w:r>
-        <w:rPr>
-          <w:rFonts w:hint="eastAsia"/>
-        </w:rPr>
-        <w:t>だと連携できないんですよねー(´・ω・｀)</w:t>
-      </w:r>
-    </w:p>
-    <w:p>
-      <w:r>
-        <w:t>slack</w:t>
-      </w:r>
-      <w:r>
-        <w:rPr>
-          <w:rFonts w:hint="eastAsia"/>
-        </w:rPr>
-        <w:t>はメアド送るだけで登録できるんで簡単！</w:t>
-      </w:r>
-    </w:p>
-    <w:p>
-      <w:pPr>
-        <w:rPr>
-          <w:rFonts w:hint="eastAsia"/>
-        </w:rPr>
-      </w:pPr>
-      <w:r>
-        <w:rPr>
-          <w:rFonts w:hint="eastAsia"/>
-        </w:rPr>
-        <w:t>メアド教えていただければ、招待メール送ります</w:t>
+      <w:r>
+        <w:t>SHIN</w:t>
+      </w:r>
+      <w:r>
+        <w:rPr>
+          <w:rFonts w:hint="eastAsia"/>
+        </w:rPr>
+        <w:t>E</w:t>
+      </w:r>
+    </w:p>
+    <w:p>
+      <w:r>
+        <w:rPr>
+          <w:rFonts w:hint="eastAsia"/>
+        </w:rPr>
+        <w:t>そうなんですね！「tmyske@yahoo.co.jp」これでお願いします。</w:t>
       </w:r>
       <w:bookmarkStart w:id="0" w:name="_GoBack"/>
       <w:bookmarkEnd w:id="0"/>
-    </w:p>
-    <w:p>
-      <w:pPr>
-        <w:jc w:val="right"/>
-        <w:rPr>
-          <w:rFonts w:hint="eastAsia"/>
-        </w:rPr>
-      </w:pPr>
-      <w:r>
-        <w:t xml:space="preserve">From </w:t>
-      </w:r>
-      <w:r>
-        <w:rPr>
-          <w:rFonts w:hint="eastAsia"/>
-        </w:rPr>
-        <w:t>SHINE</w:t>
-      </w:r>
-    </w:p>
-    <w:p/>
-    <w:p>
-      <w:r>
-        <w:rPr>
-          <w:rFonts w:hint="eastAsia"/>
-        </w:rPr>
-        <w:t xml:space="preserve">2017/11/13 To </w:t>
-      </w:r>
-      <w:r>
-        <w:t>SHINE</w:t>
-      </w:r>
-    </w:p>
-    <w:p>
-      <w:r>
-        <w:rPr>
-          <w:rFonts w:hint="eastAsia"/>
-        </w:rPr>
-        <w:t>できればskypeでやりとりしたいですが、無</w:t>
-      </w:r>
-      <w:r>
-        <w:rPr>
-          <w:rFonts w:hint="eastAsia"/>
-        </w:rPr>
-        <w:t>理そうならこのままで。新規登録にまた時間かかったら勿体無いので！</w:t>
-      </w:r>
     </w:p>
     <w:p>
       <w:pPr>
@@ -102,16 +36,13 @@
       <w:r>
         <w:t xml:space="preserve">From </w:t>
       </w:r>
-      <w:proofErr w:type="spellStart"/>
       <w:r>
         <w:rPr>
           <w:rFonts w:hint="eastAsia"/>
         </w:rPr>
         <w:t>tomoya</w:t>
       </w:r>
-      <w:proofErr w:type="spellEnd"/>
-    </w:p>
-    <w:p/>
+    </w:p>
     <w:p>
       <w:r>
         <w:rPr>
@@ -119,40 +50,19 @@
         </w:rPr>
         <w:t xml:space="preserve">2017/11/13 To </w:t>
       </w:r>
-      <w:proofErr w:type="spellStart"/>
-      <w:r>
-        <w:rPr>
-          <w:rFonts w:hint="eastAsia"/>
-        </w:rPr>
+      <w:r>
         <w:t>tomoya</w:t>
       </w:r>
-      <w:proofErr w:type="spellEnd"/>
-    </w:p>
-    <w:p>
-      <w:r>
-        <w:rPr>
-          <w:rFonts w:hint="eastAsia"/>
-        </w:rPr>
-        <w:t>返信確認しました。</w:t>
-      </w:r>
-    </w:p>
-    <w:p>
-      <w:r>
-        <w:rPr>
-          <w:rFonts w:hint="eastAsia"/>
-        </w:rPr>
-        <w:t>そうですねぇ</w:t>
-      </w:r>
-      <w:r>
-        <w:t>…</w:t>
-      </w:r>
-    </w:p>
-    <w:p>
-      <w:r>
-        <w:rPr>
-          <w:rFonts w:hint="eastAsia"/>
-        </w:rPr>
-        <w:t>基本的にはslackとかskypeを使ってやり取りするんですよね</w:t>
+    </w:p>
+    <w:p>
+      <w:r>
+        <w:t>skype</w:t>
+      </w:r>
+      <w:r>
+        <w:rPr>
+          <w:rFonts w:hint="eastAsia"/>
+        </w:rPr>
+        <w:t>だと連携できないんですよねー(´・ω・｀)</w:t>
       </w:r>
     </w:p>
     <w:p>
@@ -163,41 +73,15 @@
         <w:rPr>
           <w:rFonts w:hint="eastAsia"/>
         </w:rPr>
-        <w:t>を使えば連携できるし</w:t>
-      </w:r>
-    </w:p>
-    <w:p/>
-    <w:p>
-      <w:r>
-        <w:rPr>
-          <w:rFonts w:hint="eastAsia"/>
-        </w:rPr>
-        <w:t>今回</w:t>
-      </w:r>
-      <w:proofErr w:type="spellStart"/>
-      <w:r>
-        <w:rPr>
-          <w:rFonts w:hint="eastAsia"/>
-        </w:rPr>
-        <w:t>Word</w:t>
-      </w:r>
-      <w:r>
-        <w:t>File</w:t>
-      </w:r>
-      <w:proofErr w:type="spellEnd"/>
-      <w:r>
-        <w:rPr>
-          <w:rFonts w:hint="eastAsia"/>
-        </w:rPr>
-        <w:t>を使ってやり取りしているのはgitの環境構築が出来ているかどうか確認したかっただけですし</w:t>
-      </w:r>
-    </w:p>
-    <w:p>
-      <w:r>
-        <w:rPr>
-          <w:rFonts w:hint="eastAsia"/>
-        </w:rPr>
-        <w:t>新規登録が面倒ですがslackでやりますか？</w:t>
+        <w:t>はメアド送るだけで登録できるんで簡単！</w:t>
+      </w:r>
+    </w:p>
+    <w:p>
+      <w:r>
+        <w:rPr>
+          <w:rFonts w:hint="eastAsia"/>
+        </w:rPr>
+        <w:t>メアド教えていただければ、招待メール送ります</w:t>
       </w:r>
     </w:p>
     <w:p>
@@ -205,7 +89,13 @@
         <w:jc w:val="right"/>
       </w:pPr>
       <w:r>
-        <w:t>From SHINE</w:t>
+        <w:t xml:space="preserve">From </w:t>
+      </w:r>
+      <w:r>
+        <w:rPr>
+          <w:rFonts w:hint="eastAsia"/>
+        </w:rPr>
+        <w:t>SHINE</w:t>
       </w:r>
     </w:p>
     <w:p/>
@@ -225,7 +115,13 @@
         <w:rPr>
           <w:rFonts w:hint="eastAsia"/>
         </w:rPr>
-        <w:t>gitの更新を通知する機能ってありますか</w:t>
+        <w:t>できればskypeでやりとりしたいですが、無</w:t>
+      </w:r>
+      <w:r>
+        <w:rPr>
+          <w:rFonts w:hint="eastAsia"/>
+        </w:rPr>
+        <w:t>理そうならこのままで。新規登録にまた時間かかったら勿体無いので！</w:t>
       </w:r>
     </w:p>
     <w:p>
@@ -235,41 +131,144 @@
       <w:r>
         <w:t xml:space="preserve">From </w:t>
       </w:r>
-      <w:proofErr w:type="spellStart"/>
       <w:r>
         <w:rPr>
           <w:rFonts w:hint="eastAsia"/>
         </w:rPr>
         <w:t>tomoya</w:t>
       </w:r>
-      <w:proofErr w:type="spellEnd"/>
     </w:p>
     <w:p/>
     <w:p>
       <w:r>
+        <w:rPr>
+          <w:rFonts w:hint="eastAsia"/>
+        </w:rPr>
+        <w:t>2017/11/13 To tomoya</w:t>
+      </w:r>
+    </w:p>
+    <w:p>
+      <w:r>
+        <w:rPr>
+          <w:rFonts w:hint="eastAsia"/>
+        </w:rPr>
+        <w:t>返信確認しました。</w:t>
+      </w:r>
+    </w:p>
+    <w:p>
+      <w:r>
+        <w:rPr>
+          <w:rFonts w:hint="eastAsia"/>
+        </w:rPr>
+        <w:t>そうですねぇ</w:t>
+      </w:r>
+      <w:r>
+        <w:t>…</w:t>
+      </w:r>
+    </w:p>
+    <w:p>
+      <w:r>
+        <w:rPr>
+          <w:rFonts w:hint="eastAsia"/>
+        </w:rPr>
+        <w:t>基本的にはslackとかskypeを使ってやり取りするんですよね</w:t>
+      </w:r>
+    </w:p>
+    <w:p>
+      <w:r>
+        <w:t>slack</w:t>
+      </w:r>
+      <w:r>
+        <w:rPr>
+          <w:rFonts w:hint="eastAsia"/>
+        </w:rPr>
+        <w:t>を使えば連携できるし</w:t>
+      </w:r>
+    </w:p>
+    <w:p/>
+    <w:p>
+      <w:r>
+        <w:rPr>
+          <w:rFonts w:hint="eastAsia"/>
+        </w:rPr>
+        <w:t>今回Word</w:t>
+      </w:r>
+      <w:r>
+        <w:t>File</w:t>
+      </w:r>
+      <w:r>
+        <w:rPr>
+          <w:rFonts w:hint="eastAsia"/>
+        </w:rPr>
+        <w:t>を使ってやり取りしているのはgitの環境構築が出来ているかどうか確認したかっただけですし</w:t>
+      </w:r>
+    </w:p>
+    <w:p>
+      <w:r>
+        <w:rPr>
+          <w:rFonts w:hint="eastAsia"/>
+        </w:rPr>
+        <w:t>新規登録が面倒ですがslackでやりますか？</w:t>
+      </w:r>
+    </w:p>
+    <w:p>
+      <w:pPr>
+        <w:jc w:val="right"/>
+      </w:pPr>
+      <w:r>
+        <w:t>From SHINE</w:t>
+      </w:r>
+    </w:p>
+    <w:p/>
+    <w:p>
+      <w:r>
+        <w:rPr>
+          <w:rFonts w:hint="eastAsia"/>
+        </w:rPr>
+        <w:t xml:space="preserve">2017/11/13 To </w:t>
+      </w:r>
+      <w:r>
+        <w:t>SHINE</w:t>
+      </w:r>
+    </w:p>
+    <w:p>
+      <w:r>
+        <w:rPr>
+          <w:rFonts w:hint="eastAsia"/>
+        </w:rPr>
+        <w:t>gitの更新を通知する機能ってありますか</w:t>
+      </w:r>
+    </w:p>
+    <w:p>
+      <w:pPr>
+        <w:jc w:val="right"/>
+      </w:pPr>
+      <w:r>
+        <w:t xml:space="preserve">From </w:t>
+      </w:r>
+      <w:r>
+        <w:rPr>
+          <w:rFonts w:hint="eastAsia"/>
+        </w:rPr>
+        <w:t>tomoya</w:t>
+      </w:r>
+    </w:p>
+    <w:p/>
+    <w:p>
+      <w:r>
         <w:t>2017/11/13</w:t>
       </w:r>
       <w:r>
         <w:rPr>
           <w:rFonts w:hint="eastAsia"/>
         </w:rPr>
-        <w:t xml:space="preserve"> To </w:t>
-      </w:r>
-      <w:proofErr w:type="spellStart"/>
-      <w:r>
-        <w:rPr>
-          <w:rFonts w:hint="eastAsia"/>
-        </w:rPr>
+        <w:t xml:space="preserve"> To tomoya</w:t>
+      </w:r>
+    </w:p>
+    <w:p>
+      <w:r>
         <w:t>tomoya</w:t>
       </w:r>
-      <w:proofErr w:type="spellEnd"/>
-    </w:p>
-    <w:p>
-      <w:proofErr w:type="spellStart"/>
-      <w:r>
-        <w:t>tomoya</w:t>
-      </w:r>
-      <w:proofErr w:type="spellEnd"/>
       <w:r>
         <w:rPr>
           <w:rFonts w:hint="eastAsia"/>
@@ -355,30 +354,8 @@
                               <w:rPr>
                                 <w:rFonts w:hint="eastAsia"/>
                               </w:rPr>
-                              <w:t>日付(</w:t>
+                              <w:t>日付(yyyy/mm/dd</w:t>
                             </w:r>
-                            <w:proofErr w:type="spellStart"/>
-                            <w:r>
-                              <w:rPr>
-                                <w:rFonts w:hint="eastAsia"/>
-                              </w:rPr>
-                              <w:t>yyyy</w:t>
-                            </w:r>
-                            <w:proofErr w:type="spellEnd"/>
-                            <w:r>
-                              <w:rPr>
-                                <w:rFonts w:hint="eastAsia"/>
-                              </w:rPr>
-                              <w:t>/mm/</w:t>
-                            </w:r>
-                            <w:proofErr w:type="spellStart"/>
-                            <w:r>
-                              <w:rPr>
-                                <w:rFonts w:hint="eastAsia"/>
-                              </w:rPr>
-                              <w:t>dd</w:t>
-                            </w:r>
-                            <w:proofErr w:type="spellEnd"/>
                             <w:r>
                               <w:t xml:space="preserve">) To </w:t>
                             </w:r>
@@ -422,7 +399,7 @@
               </wp:inline>
             </w:drawing>
           </mc:Choice>
-          <mc:Fallback>
+          <mc:Fallback xmlns:w16se="http://schemas.microsoft.com/office/word/2015/wordml/symex" xmlns:am3d="http://schemas.microsoft.com/office/drawing/2017/model3d" xmlns:aink="http://schemas.microsoft.com/office/drawing/2016/ink" xmlns:cx8="http://schemas.microsoft.com/office/drawing/2016/5/14/chartex" xmlns:cx7="http://schemas.microsoft.com/office/drawing/2016/5/13/chartex" xmlns:cx6="http://schemas.microsoft.com/office/drawing/2016/5/12/chartex" xmlns:cx5="http://schemas.microsoft.com/office/drawing/2016/5/11/chartex" xmlns:cx4="http://schemas.microsoft.com/office/drawing/2016/5/10/chartex" xmlns:cx3="http://schemas.microsoft.com/office/drawing/2016/5/9/chartex" xmlns:cx2="http://schemas.microsoft.com/office/drawing/2015/10/21/chartex" xmlns:cx1="http://schemas.microsoft.com/office/drawing/2015/9/8/chartex" xmlns:cx="http://schemas.microsoft.com/office/drawing/2014/chartex">
             <w:pict>
               <v:shapetype w14:anchorId="62C2259D" id="_x0000_t202" coordsize="21600,21600" o:spt="202" path="m,l,21600r21600,l21600,xe">
                 <v:stroke joinstyle="miter"/>
@@ -648,7 +625,7 @@
 </file>
 
 <file path=word/endnotes.xml><?xml version="1.0" encoding="utf-8"?>
-<w:endnotes xmlns:wpc="http://schemas.microsoft.com/office/word/2010/wordprocessingCanvas" xmlns:cx="http://schemas.microsoft.com/office/drawing/2014/chartex" xmlns:cx1="http://schemas.microsoft.com/office/drawing/2015/9/8/chartex" xmlns:cx2="http://schemas.microsoft.com/office/drawing/2015/10/21/chartex" xmlns:cx3="http://schemas.microsoft.com/office/drawing/2016/5/9/chartex" xmlns:cx4="http://schemas.microsoft.com/office/drawing/2016/5/10/chartex" xmlns:cx5="http://schemas.microsoft.com/office/drawing/2016/5/11/chartex" xmlns:cx6="http://schemas.microsoft.com/office/drawing/2016/5/12/chartex" xmlns:cx7="http://schemas.microsoft.com/office/drawing/2016/5/13/chartex" xmlns:cx8="http://schemas.microsoft.com/office/drawing/2016/5/14/chartex" xmlns:mc="http://schemas.openxmlformats.org/markup-compatibility/2006" xmlns:aink="http://schemas.microsoft.com/office/drawing/2016/ink" xmlns:am3d="http://schemas.microsoft.com/office/drawing/2017/model3d" xmlns:o="urn:schemas-microsoft-com:office:office" xmlns:r="http://schemas.openxmlformats.org/officeDocument/2006/relationships" xmlns:m="http://schemas.openxmlformats.org/officeDocument/2006/math" xmlns:v="urn:schemas-microsoft-com:vml" xmlns:wp14="http://schemas.microsoft.com/office/word/2010/wordprocessingDrawing" xmlns:wp="http://schemas.openxmlformats.org/drawingml/2006/wordprocessingDrawing" xmlns:w10="urn:schemas-microsoft-com:office:word" xmlns:w="http://schemas.openxmlformats.org/wordprocessingml/2006/main" xmlns:w14="http://schemas.microsoft.com/office/word/2010/wordml" xmlns:w15="http://schemas.microsoft.com/office/word/2012/wordml" xmlns:w16se="http://schemas.microsoft.com/office/word/2015/wordml/symex" xmlns:wpg="http://schemas.microsoft.com/office/word/2010/wordprocessingGroup" xmlns:wpi="http://schemas.microsoft.com/office/word/2010/wordprocessingInk" xmlns:wne="http://schemas.microsoft.com/office/word/2006/wordml" xmlns:wps="http://schemas.microsoft.com/office/word/2010/wordprocessingShape" mc:Ignorable="w14 w15 w16se wp14">
+<w:endnotes xmlns:wpc="http://schemas.microsoft.com/office/word/2010/wordprocessingCanvas" xmlns:mc="http://schemas.openxmlformats.org/markup-compatibility/2006" xmlns:o="urn:schemas-microsoft-com:office:office" xmlns:r="http://schemas.openxmlformats.org/officeDocument/2006/relationships" xmlns:m="http://schemas.openxmlformats.org/officeDocument/2006/math" xmlns:v="urn:schemas-microsoft-com:vml" xmlns:wp14="http://schemas.microsoft.com/office/word/2010/wordprocessingDrawing" xmlns:wp="http://schemas.openxmlformats.org/drawingml/2006/wordprocessingDrawing" xmlns:w10="urn:schemas-microsoft-com:office:word" xmlns:w="http://schemas.openxmlformats.org/wordprocessingml/2006/main" xmlns:w14="http://schemas.microsoft.com/office/word/2010/wordml" xmlns:w15="http://schemas.microsoft.com/office/word/2012/wordml" xmlns:wpg="http://schemas.microsoft.com/office/word/2010/wordprocessingGroup" xmlns:wpi="http://schemas.microsoft.com/office/word/2010/wordprocessingInk" xmlns:wne="http://schemas.microsoft.com/office/word/2006/wordml" xmlns:wps="http://schemas.microsoft.com/office/word/2010/wordprocessingShape" mc:Ignorable="w14 w15 wp14">
   <w:endnote w:type="separator" w:id="-1">
     <w:p>
       <w:r>
@@ -667,7 +644,7 @@
 </file>
 
 <file path=word/footnotes.xml><?xml version="1.0" encoding="utf-8"?>
-<w:footnotes xmlns:wpc="http://schemas.microsoft.com/office/word/2010/wordprocessingCanvas" xmlns:cx="http://schemas.microsoft.com/office/drawing/2014/chartex" xmlns:cx1="http://schemas.microsoft.com/office/drawing/2015/9/8/chartex" xmlns:cx2="http://schemas.microsoft.com/office/drawing/2015/10/21/chartex" xmlns:cx3="http://schemas.microsoft.com/office/drawing/2016/5/9/chartex" xmlns:cx4="http://schemas.microsoft.com/office/drawing/2016/5/10/chartex" xmlns:cx5="http://schemas.microsoft.com/office/drawing/2016/5/11/chartex" xmlns:cx6="http://schemas.microsoft.com/office/drawing/2016/5/12/chartex" xmlns:cx7="http://schemas.microsoft.com/office/drawing/2016/5/13/chartex" xmlns:cx8="http://schemas.microsoft.com/office/drawing/2016/5/14/chartex" xmlns:mc="http://schemas.openxmlformats.org/markup-compatibility/2006" xmlns:aink="http://schemas.microsoft.com/office/drawing/2016/ink" xmlns:am3d="http://schemas.microsoft.com/office/drawing/2017/model3d" xmlns:o="urn:schemas-microsoft-com:office:office" xmlns:r="http://schemas.openxmlformats.org/officeDocument/2006/relationships" xmlns:m="http://schemas.openxmlformats.org/officeDocument/2006/math" xmlns:v="urn:schemas-microsoft-com:vml" xmlns:wp14="http://schemas.microsoft.com/office/word/2010/wordprocessingDrawing" xmlns:wp="http://schemas.openxmlformats.org/drawingml/2006/wordprocessingDrawing" xmlns:w10="urn:schemas-microsoft-com:office:word" xmlns:w="http://schemas.openxmlformats.org/wordprocessingml/2006/main" xmlns:w14="http://schemas.microsoft.com/office/word/2010/wordml" xmlns:w15="http://schemas.microsoft.com/office/word/2012/wordml" xmlns:w16se="http://schemas.microsoft.com/office/word/2015/wordml/symex" xmlns:wpg="http://schemas.microsoft.com/office/word/2010/wordprocessingGroup" xmlns:wpi="http://schemas.microsoft.com/office/word/2010/wordprocessingInk" xmlns:wne="http://schemas.microsoft.com/office/word/2006/wordml" xmlns:wps="http://schemas.microsoft.com/office/word/2010/wordprocessingShape" mc:Ignorable="w14 w15 w16se wp14">
+<w:footnotes xmlns:wpc="http://schemas.microsoft.com/office/word/2010/wordprocessingCanvas" xmlns:mc="http://schemas.openxmlformats.org/markup-compatibility/2006" xmlns:o="urn:schemas-microsoft-com:office:office" xmlns:r="http://schemas.openxmlformats.org/officeDocument/2006/relationships" xmlns:m="http://schemas.openxmlformats.org/officeDocument/2006/math" xmlns:v="urn:schemas-microsoft-com:vml" xmlns:wp14="http://schemas.microsoft.com/office/word/2010/wordprocessingDrawing" xmlns:wp="http://schemas.openxmlformats.org/drawingml/2006/wordprocessingDrawing" xmlns:w10="urn:schemas-microsoft-com:office:word" xmlns:w="http://schemas.openxmlformats.org/wordprocessingml/2006/main" xmlns:w14="http://schemas.microsoft.com/office/word/2010/wordml" xmlns:w15="http://schemas.microsoft.com/office/word/2012/wordml" xmlns:wpg="http://schemas.microsoft.com/office/word/2010/wordprocessingGroup" xmlns:wpi="http://schemas.microsoft.com/office/word/2010/wordprocessingInk" xmlns:wne="http://schemas.microsoft.com/office/word/2006/wordml" xmlns:wps="http://schemas.microsoft.com/office/word/2010/wordprocessingShape" mc:Ignorable="w14 w15 wp14">
   <w:footnote w:type="separator" w:id="-1">
     <w:p>
       <w:r>
@@ -686,7 +663,7 @@
 </file>
 
 <file path=word/header1.xml><?xml version="1.0" encoding="utf-8"?>
-<w:hdr xmlns:wpc="http://schemas.microsoft.com/office/word/2010/wordprocessingCanvas" xmlns:cx="http://schemas.microsoft.com/office/drawing/2014/chartex" xmlns:cx1="http://schemas.microsoft.com/office/drawing/2015/9/8/chartex" xmlns:cx2="http://schemas.microsoft.com/office/drawing/2015/10/21/chartex" xmlns:cx3="http://schemas.microsoft.com/office/drawing/2016/5/9/chartex" xmlns:cx4="http://schemas.microsoft.com/office/drawing/2016/5/10/chartex" xmlns:cx5="http://schemas.microsoft.com/office/drawing/2016/5/11/chartex" xmlns:cx6="http://schemas.microsoft.com/office/drawing/2016/5/12/chartex" xmlns:cx7="http://schemas.microsoft.com/office/drawing/2016/5/13/chartex" xmlns:cx8="http://schemas.microsoft.com/office/drawing/2016/5/14/chartex" xmlns:mc="http://schemas.openxmlformats.org/markup-compatibility/2006" xmlns:aink="http://schemas.microsoft.com/office/drawing/2016/ink" xmlns:am3d="http://schemas.microsoft.com/office/drawing/2017/model3d" xmlns:o="urn:schemas-microsoft-com:office:office" xmlns:r="http://schemas.openxmlformats.org/officeDocument/2006/relationships" xmlns:m="http://schemas.openxmlformats.org/officeDocument/2006/math" xmlns:v="urn:schemas-microsoft-com:vml" xmlns:wp14="http://schemas.microsoft.com/office/word/2010/wordprocessingDrawing" xmlns:wp="http://schemas.openxmlformats.org/drawingml/2006/wordprocessingDrawing" xmlns:w10="urn:schemas-microsoft-com:office:word" xmlns:w="http://schemas.openxmlformats.org/wordprocessingml/2006/main" xmlns:w14="http://schemas.microsoft.com/office/word/2010/wordml" xmlns:w15="http://schemas.microsoft.com/office/word/2012/wordml" xmlns:w16se="http://schemas.microsoft.com/office/word/2015/wordml/symex" xmlns:wpg="http://schemas.microsoft.com/office/word/2010/wordprocessingGroup" xmlns:wpi="http://schemas.microsoft.com/office/word/2010/wordprocessingInk" xmlns:wne="http://schemas.microsoft.com/office/word/2006/wordml" xmlns:wps="http://schemas.microsoft.com/office/word/2010/wordprocessingShape" mc:Ignorable="w14 w15 w16se wp14">
+<w:hdr xmlns:wpc="http://schemas.microsoft.com/office/word/2010/wordprocessingCanvas" xmlns:mc="http://schemas.openxmlformats.org/markup-compatibility/2006" xmlns:o="urn:schemas-microsoft-com:office:office" xmlns:r="http://schemas.openxmlformats.org/officeDocument/2006/relationships" xmlns:m="http://schemas.openxmlformats.org/officeDocument/2006/math" xmlns:v="urn:schemas-microsoft-com:vml" xmlns:wp14="http://schemas.microsoft.com/office/word/2010/wordprocessingDrawing" xmlns:wp="http://schemas.openxmlformats.org/drawingml/2006/wordprocessingDrawing" xmlns:w10="urn:schemas-microsoft-com:office:word" xmlns:w="http://schemas.openxmlformats.org/wordprocessingml/2006/main" xmlns:w14="http://schemas.microsoft.com/office/word/2010/wordml" xmlns:w15="http://schemas.microsoft.com/office/word/2012/wordml" xmlns:wpg="http://schemas.microsoft.com/office/word/2010/wordprocessingGroup" xmlns:wpi="http://schemas.microsoft.com/office/word/2010/wordprocessingInk" xmlns:wne="http://schemas.microsoft.com/office/word/2006/wordml" xmlns:wps="http://schemas.microsoft.com/office/word/2010/wordprocessingShape" mc:Ignorable="w14 w15 wp14">
   <w:p>
     <w:pPr>
       <w:pStyle w:val="a3"/>
@@ -702,7 +679,7 @@
 </file>
 
 <file path=word/styles.xml><?xml version="1.0" encoding="utf-8"?>
-<w:styles xmlns:mc="http://schemas.openxmlformats.org/markup-compatibility/2006" xmlns:r="http://schemas.openxmlformats.org/officeDocument/2006/relationships" xmlns:w="http://schemas.openxmlformats.org/wordprocessingml/2006/main" xmlns:w14="http://schemas.microsoft.com/office/word/2010/wordml" xmlns:w15="http://schemas.microsoft.com/office/word/2012/wordml" xmlns:w16se="http://schemas.microsoft.com/office/word/2015/wordml/symex" mc:Ignorable="w14 w15 w16se">
+<w:styles xmlns:mc="http://schemas.openxmlformats.org/markup-compatibility/2006" xmlns:r="http://schemas.openxmlformats.org/officeDocument/2006/relationships" xmlns:w="http://schemas.openxmlformats.org/wordprocessingml/2006/main" xmlns:w14="http://schemas.microsoft.com/office/word/2010/wordml" xmlns:w15="http://schemas.microsoft.com/office/word/2012/wordml" mc:Ignorable="w14 w15">
   <w:docDefaults>
     <w:rPrDefault>
       <w:rPr>
@@ -715,7 +692,7 @@
     </w:rPrDefault>
     <w:pPrDefault/>
   </w:docDefaults>
-  <w:latentStyles w:defLockedState="0" w:defUIPriority="99" w:defSemiHidden="0" w:defUnhideWhenUsed="0" w:defQFormat="0" w:count="375">
+  <w:latentStyles w:defLockedState="0" w:defUIPriority="99" w:defSemiHidden="0" w:defUnhideWhenUsed="0" w:defQFormat="0" w:count="371">
     <w:lsdException w:name="Normal" w:uiPriority="0" w:qFormat="1"/>
     <w:lsdException w:name="heading 1" w:uiPriority="9" w:qFormat="1"/>
     <w:lsdException w:name="heading 2" w:semiHidden="1" w:uiPriority="9" w:unhideWhenUsed="1" w:qFormat="1"/>
@@ -821,6 +798,7 @@
     <w:lsdException w:name="HTML Sample" w:semiHidden="1" w:unhideWhenUsed="1"/>
     <w:lsdException w:name="HTML Typewriter" w:semiHidden="1" w:unhideWhenUsed="1"/>
     <w:lsdException w:name="HTML Variable" w:semiHidden="1" w:unhideWhenUsed="1"/>
+    <w:lsdException w:name="Normal Table" w:semiHidden="1" w:unhideWhenUsed="1"/>
     <w:lsdException w:name="annotation subject" w:semiHidden="1" w:unhideWhenUsed="1"/>
     <w:lsdException w:name="No List" w:semiHidden="1" w:unhideWhenUsed="1"/>
     <w:lsdException w:name="Outline List 1" w:semiHidden="1" w:unhideWhenUsed="1"/>
@@ -864,8 +842,10 @@
     <w:lsdException w:name="Table Elegant" w:semiHidden="1" w:unhideWhenUsed="1"/>
     <w:lsdException w:name="Table Professional" w:semiHidden="1" w:unhideWhenUsed="1"/>
     <w:lsdException w:name="Table Subtle 1" w:semiHidden="1" w:unhideWhenUsed="1"/>
+    <w:lsdException w:name="Table Subtle 2" w:semiHidden="1" w:unhideWhenUsed="1"/>
     <w:lsdException w:name="Table Web 1" w:semiHidden="1" w:unhideWhenUsed="1"/>
     <w:lsdException w:name="Table Web 2" w:semiHidden="1" w:unhideWhenUsed="1"/>
+    <w:lsdException w:name="Table Web 3" w:semiHidden="1" w:unhideWhenUsed="1"/>
     <w:lsdException w:name="Balloon Text" w:semiHidden="1" w:unhideWhenUsed="1"/>
     <w:lsdException w:name="Table Grid" w:uiPriority="39"/>
     <w:lsdException w:name="Table Theme" w:semiHidden="1" w:unhideWhenUsed="1"/>
@@ -1084,10 +1064,6 @@
     <w:lsdException w:name="List Table 5 Dark Accent 6" w:uiPriority="50"/>
     <w:lsdException w:name="List Table 6 Colorful Accent 6" w:uiPriority="51"/>
     <w:lsdException w:name="List Table 7 Colorful Accent 6" w:uiPriority="52"/>
-    <w:lsdException w:name="Mention" w:semiHidden="1" w:unhideWhenUsed="1"/>
-    <w:lsdException w:name="Smart Hyperlink" w:semiHidden="1" w:unhideWhenUsed="1"/>
-    <w:lsdException w:name="Hashtag" w:semiHidden="1" w:unhideWhenUsed="1"/>
-    <w:lsdException w:name="Unresolved Mention" w:semiHidden="1" w:unhideWhenUsed="1"/>
   </w:latentStyles>
   <w:style w:type="paragraph" w:default="1" w:styleId="a">
     <w:name w:val="Normal"/>

</xml_diff>